<commit_message>
Bo sung chuc nang Bao Cao
</commit_message>
<xml_diff>
--- a/BAOCAODOAN-CNPM.docx
+++ b/BAOCAODOAN-CNPM.docx
@@ -4040,9 +4040,8 @@
           <w:rFonts w:ascii="Segoe UI" w:hAnsi="Segoe UI" w:cs="Segoe UI"/>
           <w:b/>
           <w:bCs/>
-          <w:lang w:val="en-US"/>
-        </w:rPr>
-        <w:t>Thống kê.</w:t>
+        </w:rPr>
+        <w:t>Báo cáo</w:t>
       </w:r>
       <w:r>
         <w:rPr>
@@ -4051,12 +4050,1165 @@
           <w:bCs/>
           <w:lang w:val="en-US"/>
         </w:rPr>
-        <w:tab/>
+        <w:t>.</w:t>
       </w:r>
     </w:p>
     <w:p>
       <w:pPr>
+        <w:pStyle w:val="ListParagraph"/>
+        <w:spacing w:line="240" w:lineRule="auto"/>
+        <w:ind w:left="1440"/>
+        <w:rPr>
+          <w:rFonts w:ascii="Segoe UI" w:hAnsi="Segoe UI" w:cs="Segoe UI"/>
+          <w:b/>
+          <w:bCs/>
+          <w:lang w:val="en-US"/>
+        </w:rPr>
+      </w:pPr>
+    </w:p>
+    <w:p>
+      <w:pPr>
+        <w:pStyle w:val="ListParagraph"/>
+        <w:ind w:left="1440"/>
+        <w:jc w:val="center"/>
+        <w:rPr>
+          <w:sz w:val="28"/>
+        </w:rPr>
+      </w:pPr>
+      <w:r>
+        <w:rPr>
+          <w:sz w:val="28"/>
+        </w:rPr>
+        <w:t>Biểu mẫu 1 : Báo cáo lương nhân viên</w:t>
+      </w:r>
+    </w:p>
+    <w:p>
+      <w:pPr>
+        <w:pStyle w:val="ListParagraph"/>
+        <w:ind w:left="1440"/>
+        <w:jc w:val="center"/>
+        <w:rPr>
+          <w:sz w:val="28"/>
+        </w:rPr>
+      </w:pPr>
+    </w:p>
+    <w:p>
+      <w:pPr>
+        <w:pStyle w:val="ListParagraph"/>
+        <w:ind w:left="1440"/>
+        <w:jc w:val="center"/>
+      </w:pPr>
+      <w:r>
+        <w:rPr>
+          <w:sz w:val="28"/>
+        </w:rPr>
+        <w:t xml:space="preserve">Tháng : </w:t>
+      </w:r>
+      <w:r>
+        <w:rPr>
+          <w:sz w:val="28"/>
+        </w:rPr>
+        <w:tab/>
+      </w:r>
+      <w:r>
+        <w:rPr>
+          <w:sz w:val="28"/>
+        </w:rPr>
+        <w:tab/>
+        <w:t xml:space="preserve">, Năm : </w:t>
+      </w:r>
+      <w:r>
+        <w:rPr>
+          <w:sz w:val="28"/>
+        </w:rPr>
+        <w:tab/>
+      </w:r>
+      <w:r>
+        <w:tab/>
+        <w:t>.</w:t>
+      </w:r>
+    </w:p>
+    <w:tbl>
+      <w:tblPr>
+        <w:tblStyle w:val="TableGrid"/>
+        <w:tblpPr w:leftFromText="180" w:rightFromText="180" w:vertAnchor="text" w:horzAnchor="margin" w:tblpXSpec="center" w:tblpY="318"/>
+        <w:tblW w:w="11756" w:type="dxa"/>
+        <w:tblLook w:val="04A0" w:firstRow="1" w:lastRow="0" w:firstColumn="1" w:lastColumn="0" w:noHBand="0" w:noVBand="1"/>
+      </w:tblPr>
+      <w:tblGrid>
+        <w:gridCol w:w="1710"/>
+        <w:gridCol w:w="2420"/>
+        <w:gridCol w:w="1630"/>
+        <w:gridCol w:w="1795"/>
+        <w:gridCol w:w="2311"/>
+        <w:gridCol w:w="1890"/>
+      </w:tblGrid>
+      <w:tr>
+        <w:tc>
+          <w:tcPr>
+            <w:tcW w:w="1710" w:type="dxa"/>
+          </w:tcPr>
+          <w:p>
+            <w:pPr>
+              <w:jc w:val="center"/>
+            </w:pPr>
+            <w:r>
+              <w:t>MÃ NV</w:t>
+            </w:r>
+          </w:p>
+        </w:tc>
+        <w:tc>
+          <w:tcPr>
+            <w:tcW w:w="2420" w:type="dxa"/>
+          </w:tcPr>
+          <w:p>
+            <w:pPr>
+              <w:jc w:val="center"/>
+            </w:pPr>
+            <w:r>
+              <w:t>HỌ VÀ TÊN</w:t>
+            </w:r>
+          </w:p>
+        </w:tc>
+        <w:tc>
+          <w:tcPr>
+            <w:tcW w:w="1630" w:type="dxa"/>
+          </w:tcPr>
+          <w:p>
+            <w:pPr>
+              <w:jc w:val="center"/>
+            </w:pPr>
+            <w:r>
+              <w:t>CHỨC VỤ</w:t>
+            </w:r>
+          </w:p>
+        </w:tc>
+        <w:tc>
+          <w:tcPr>
+            <w:tcW w:w="1795" w:type="dxa"/>
+          </w:tcPr>
+          <w:p>
+            <w:pPr>
+              <w:jc w:val="center"/>
+            </w:pPr>
+            <w:r>
+              <w:t>NGÀY CÔNG</w:t>
+            </w:r>
+          </w:p>
+        </w:tc>
+        <w:tc>
+          <w:tcPr>
+            <w:tcW w:w="2311" w:type="dxa"/>
+          </w:tcPr>
+          <w:p>
+            <w:pPr>
+              <w:jc w:val="center"/>
+            </w:pPr>
+            <w:r>
+              <w:t>LƯƠNG CƠ BẢN/NGÀY</w:t>
+            </w:r>
+          </w:p>
+        </w:tc>
+        <w:tc>
+          <w:tcPr>
+            <w:tcW w:w="1890" w:type="dxa"/>
+          </w:tcPr>
+          <w:p>
+            <w:pPr>
+              <w:jc w:val="center"/>
+            </w:pPr>
+            <w:r>
+              <w:t>THÀNH TIỀN</w:t>
+            </w:r>
+          </w:p>
+        </w:tc>
+      </w:tr>
+      <w:tr>
+        <w:tc>
+          <w:tcPr>
+            <w:tcW w:w="1710" w:type="dxa"/>
+          </w:tcPr>
+          <w:p>
+            <w:pPr>
+              <w:jc w:val="center"/>
+            </w:pPr>
+          </w:p>
+        </w:tc>
+        <w:tc>
+          <w:tcPr>
+            <w:tcW w:w="2420" w:type="dxa"/>
+          </w:tcPr>
+          <w:p>
+            <w:pPr>
+              <w:jc w:val="center"/>
+            </w:pPr>
+          </w:p>
+        </w:tc>
+        <w:tc>
+          <w:tcPr>
+            <w:tcW w:w="1630" w:type="dxa"/>
+          </w:tcPr>
+          <w:p>
+            <w:pPr>
+              <w:jc w:val="center"/>
+            </w:pPr>
+          </w:p>
+        </w:tc>
+        <w:tc>
+          <w:tcPr>
+            <w:tcW w:w="1795" w:type="dxa"/>
+          </w:tcPr>
+          <w:p>
+            <w:pPr>
+              <w:jc w:val="center"/>
+            </w:pPr>
+          </w:p>
+        </w:tc>
+        <w:tc>
+          <w:tcPr>
+            <w:tcW w:w="2311" w:type="dxa"/>
+          </w:tcPr>
+          <w:p>
+            <w:pPr>
+              <w:jc w:val="center"/>
+            </w:pPr>
+          </w:p>
+        </w:tc>
+        <w:tc>
+          <w:tcPr>
+            <w:tcW w:w="1890" w:type="dxa"/>
+          </w:tcPr>
+          <w:p>
+            <w:pPr>
+              <w:jc w:val="center"/>
+            </w:pPr>
+          </w:p>
+        </w:tc>
+      </w:tr>
+      <w:tr>
+        <w:tc>
+          <w:tcPr>
+            <w:tcW w:w="1710" w:type="dxa"/>
+          </w:tcPr>
+          <w:p>
+            <w:pPr>
+              <w:jc w:val="center"/>
+            </w:pPr>
+          </w:p>
+        </w:tc>
+        <w:tc>
+          <w:tcPr>
+            <w:tcW w:w="2420" w:type="dxa"/>
+          </w:tcPr>
+          <w:p>
+            <w:pPr>
+              <w:jc w:val="center"/>
+            </w:pPr>
+          </w:p>
+        </w:tc>
+        <w:tc>
+          <w:tcPr>
+            <w:tcW w:w="1630" w:type="dxa"/>
+          </w:tcPr>
+          <w:p>
+            <w:pPr>
+              <w:jc w:val="center"/>
+            </w:pPr>
+          </w:p>
+        </w:tc>
+        <w:tc>
+          <w:tcPr>
+            <w:tcW w:w="1795" w:type="dxa"/>
+          </w:tcPr>
+          <w:p>
+            <w:pPr>
+              <w:jc w:val="center"/>
+            </w:pPr>
+          </w:p>
+        </w:tc>
+        <w:tc>
+          <w:tcPr>
+            <w:tcW w:w="2311" w:type="dxa"/>
+          </w:tcPr>
+          <w:p>
+            <w:pPr>
+              <w:jc w:val="center"/>
+            </w:pPr>
+          </w:p>
+        </w:tc>
+        <w:tc>
+          <w:tcPr>
+            <w:tcW w:w="1890" w:type="dxa"/>
+          </w:tcPr>
+          <w:p>
+            <w:pPr>
+              <w:jc w:val="center"/>
+            </w:pPr>
+          </w:p>
+        </w:tc>
+      </w:tr>
+      <w:tr>
+        <w:tc>
+          <w:tcPr>
+            <w:tcW w:w="9866" w:type="dxa"/>
+            <w:gridSpan w:val="5"/>
+          </w:tcPr>
+          <w:p>
+            <w:pPr>
+              <w:jc w:val="center"/>
+            </w:pPr>
+            <w:r>
+              <w:t>Tổng cộng :</w:t>
+            </w:r>
+          </w:p>
+        </w:tc>
+        <w:tc>
+          <w:tcPr>
+            <w:tcW w:w="1890" w:type="dxa"/>
+          </w:tcPr>
+          <w:p>
+            <w:pPr>
+              <w:jc w:val="center"/>
+            </w:pPr>
+            <w:r>
+              <w:t>VNĐ</w:t>
+            </w:r>
+          </w:p>
+        </w:tc>
+      </w:tr>
+    </w:tbl>
+    <w:p/>
+    <w:p>
+      <w:pPr>
+        <w:pStyle w:val="ListParagraph"/>
+        <w:ind w:left="1440"/>
+        <w:jc w:val="center"/>
+      </w:pPr>
+    </w:p>
+    <w:p>
+      <w:pPr>
+        <w:pStyle w:val="ListParagraph"/>
+        <w:ind w:left="1440"/>
+      </w:pPr>
+    </w:p>
+    <w:p>
+      <w:pPr>
+        <w:pStyle w:val="ListParagraph"/>
+        <w:ind w:left="1440"/>
+        <w:jc w:val="center"/>
+        <w:rPr>
+          <w:sz w:val="28"/>
+        </w:rPr>
+      </w:pPr>
+      <w:r>
+        <w:rPr>
+          <w:sz w:val="28"/>
+        </w:rPr>
+        <w:t>Biểu mẫu 2 : Báo cáo chi phí nhập nguyên vật liệu</w:t>
+      </w:r>
+    </w:p>
+    <w:p>
+      <w:pPr>
+        <w:pStyle w:val="ListParagraph"/>
+        <w:ind w:left="1440"/>
+        <w:jc w:val="center"/>
+      </w:pPr>
+      <w:r>
+        <w:rPr>
+          <w:sz w:val="28"/>
+        </w:rPr>
+        <w:lastRenderedPageBreak/>
+        <w:t xml:space="preserve">Tháng : </w:t>
+      </w:r>
+      <w:r>
+        <w:rPr>
+          <w:sz w:val="28"/>
+        </w:rPr>
+        <w:tab/>
+      </w:r>
+      <w:r>
+        <w:rPr>
+          <w:sz w:val="28"/>
+        </w:rPr>
+        <w:tab/>
+        <w:t xml:space="preserve">, Năm : </w:t>
+      </w:r>
+      <w:r>
+        <w:tab/>
+      </w:r>
+      <w:r>
+        <w:tab/>
+        <w:t>.</w:t>
+      </w:r>
+    </w:p>
+    <w:tbl>
+      <w:tblPr>
+        <w:tblStyle w:val="TableGrid"/>
+        <w:tblW w:w="5585" w:type="dxa"/>
+        <w:tblInd w:w="1885" w:type="dxa"/>
+        <w:tblLook w:val="04A0" w:firstRow="1" w:lastRow="0" w:firstColumn="1" w:lastColumn="0" w:noHBand="0" w:noVBand="1"/>
+      </w:tblPr>
+      <w:tblGrid>
+        <w:gridCol w:w="1895"/>
+        <w:gridCol w:w="2070"/>
+        <w:gridCol w:w="1620"/>
+      </w:tblGrid>
+      <w:tr>
+        <w:tc>
+          <w:tcPr>
+            <w:tcW w:w="1895" w:type="dxa"/>
+          </w:tcPr>
+          <w:p>
+            <w:pPr>
+              <w:jc w:val="center"/>
+            </w:pPr>
+            <w:r>
+              <w:t>SỐ PHIẾU</w:t>
+            </w:r>
+          </w:p>
+        </w:tc>
+        <w:tc>
+          <w:tcPr>
+            <w:tcW w:w="2070" w:type="dxa"/>
+          </w:tcPr>
+          <w:p>
+            <w:pPr>
+              <w:jc w:val="center"/>
+            </w:pPr>
+            <w:r>
+              <w:t>NGÀY NHẬP</w:t>
+            </w:r>
+          </w:p>
+        </w:tc>
+        <w:tc>
+          <w:tcPr>
+            <w:tcW w:w="1620" w:type="dxa"/>
+          </w:tcPr>
+          <w:p>
+            <w:pPr>
+              <w:jc w:val="center"/>
+            </w:pPr>
+            <w:r>
+              <w:t>THÀNH TIỀN</w:t>
+            </w:r>
+          </w:p>
+        </w:tc>
+      </w:tr>
+      <w:tr>
+        <w:tc>
+          <w:tcPr>
+            <w:tcW w:w="1895" w:type="dxa"/>
+          </w:tcPr>
+          <w:p>
+            <w:pPr>
+              <w:jc w:val="center"/>
+            </w:pPr>
+          </w:p>
+        </w:tc>
+        <w:tc>
+          <w:tcPr>
+            <w:tcW w:w="2070" w:type="dxa"/>
+          </w:tcPr>
+          <w:p>
+            <w:pPr>
+              <w:jc w:val="center"/>
+            </w:pPr>
+          </w:p>
+        </w:tc>
+        <w:tc>
+          <w:tcPr>
+            <w:tcW w:w="1620" w:type="dxa"/>
+          </w:tcPr>
+          <w:p>
+            <w:pPr>
+              <w:jc w:val="center"/>
+            </w:pPr>
+          </w:p>
+        </w:tc>
+      </w:tr>
+      <w:tr>
+        <w:tc>
+          <w:tcPr>
+            <w:tcW w:w="1895" w:type="dxa"/>
+          </w:tcPr>
+          <w:p>
+            <w:pPr>
+              <w:jc w:val="center"/>
+            </w:pPr>
+          </w:p>
+        </w:tc>
+        <w:tc>
+          <w:tcPr>
+            <w:tcW w:w="2070" w:type="dxa"/>
+          </w:tcPr>
+          <w:p>
+            <w:pPr>
+              <w:jc w:val="center"/>
+            </w:pPr>
+          </w:p>
+        </w:tc>
+        <w:tc>
+          <w:tcPr>
+            <w:tcW w:w="1620" w:type="dxa"/>
+          </w:tcPr>
+          <w:p>
+            <w:pPr>
+              <w:jc w:val="center"/>
+            </w:pPr>
+          </w:p>
+        </w:tc>
+      </w:tr>
+      <w:tr>
+        <w:tc>
+          <w:tcPr>
+            <w:tcW w:w="3965" w:type="dxa"/>
+            <w:gridSpan w:val="2"/>
+          </w:tcPr>
+          <w:p>
+            <w:pPr>
+              <w:jc w:val="center"/>
+            </w:pPr>
+            <w:r>
+              <w:t>Tổng cộng :</w:t>
+            </w:r>
+          </w:p>
+        </w:tc>
+        <w:tc>
+          <w:tcPr>
+            <w:tcW w:w="1620" w:type="dxa"/>
+          </w:tcPr>
+          <w:p>
+            <w:pPr>
+              <w:jc w:val="center"/>
+            </w:pPr>
+            <w:r>
+              <w:t>VNĐ</w:t>
+            </w:r>
+          </w:p>
+        </w:tc>
+      </w:tr>
+    </w:tbl>
+    <w:p>
+      <w:pPr>
+        <w:pStyle w:val="ListParagraph"/>
+        <w:ind w:left="1440"/>
+      </w:pPr>
+    </w:p>
+    <w:p>
+      <w:pPr>
+        <w:pStyle w:val="ListParagraph"/>
+        <w:ind w:left="1440"/>
+      </w:pPr>
+    </w:p>
+    <w:p>
+      <w:pPr>
+        <w:pStyle w:val="ListParagraph"/>
+        <w:ind w:left="1440"/>
+      </w:pPr>
+    </w:p>
+    <w:p>
+      <w:pPr>
+        <w:pStyle w:val="ListParagraph"/>
+        <w:ind w:left="1440"/>
+        <w:jc w:val="center"/>
+        <w:rPr>
+          <w:sz w:val="28"/>
+        </w:rPr>
+      </w:pPr>
+      <w:r>
+        <w:rPr>
+          <w:sz w:val="28"/>
+        </w:rPr>
+        <w:t>Biểu mẫu 3 : Báo cáo doanh thu</w:t>
+      </w:r>
+    </w:p>
+    <w:p>
+      <w:pPr>
+        <w:pStyle w:val="ListParagraph"/>
+        <w:ind w:left="1440"/>
+        <w:jc w:val="center"/>
+        <w:rPr>
+          <w:sz w:val="28"/>
+        </w:rPr>
+      </w:pPr>
+    </w:p>
+    <w:p>
+      <w:pPr>
+        <w:pStyle w:val="ListParagraph"/>
+        <w:ind w:left="1440"/>
+        <w:jc w:val="center"/>
+      </w:pPr>
+      <w:r>
+        <w:rPr>
+          <w:sz w:val="28"/>
+          <w:szCs w:val="28"/>
+        </w:rPr>
+        <w:t xml:space="preserve">Tháng : </w:t>
+      </w:r>
+      <w:r>
+        <w:rPr>
+          <w:sz w:val="28"/>
+          <w:szCs w:val="28"/>
+        </w:rPr>
+        <w:tab/>
+      </w:r>
+      <w:r>
+        <w:rPr>
+          <w:sz w:val="28"/>
+          <w:szCs w:val="28"/>
+        </w:rPr>
+        <w:tab/>
+        <w:t xml:space="preserve">, Năm : </w:t>
+      </w:r>
+      <w:r>
+        <w:rPr>
+          <w:sz w:val="28"/>
+          <w:szCs w:val="28"/>
+        </w:rPr>
+        <w:tab/>
+      </w:r>
+      <w:r>
+        <w:tab/>
+        <w:t>.</w:t>
+      </w:r>
+    </w:p>
+    <w:tbl>
+      <w:tblPr>
+        <w:tblStyle w:val="TableGrid"/>
+        <w:tblW w:w="8949" w:type="dxa"/>
+        <w:tblInd w:w="217" w:type="dxa"/>
+        <w:tblLook w:val="04A0" w:firstRow="1" w:lastRow="0" w:firstColumn="1" w:lastColumn="0" w:noHBand="0" w:noVBand="1"/>
+      </w:tblPr>
+      <w:tblGrid>
+        <w:gridCol w:w="1542"/>
+        <w:gridCol w:w="2160"/>
+        <w:gridCol w:w="1476"/>
+        <w:gridCol w:w="1971"/>
+        <w:gridCol w:w="1800"/>
+      </w:tblGrid>
+      <w:tr>
+        <w:tc>
+          <w:tcPr>
+            <w:tcW w:w="1542" w:type="dxa"/>
+          </w:tcPr>
+          <w:p>
+            <w:pPr>
+              <w:jc w:val="center"/>
+            </w:pPr>
+            <w:r>
+              <w:t>NGÀY</w:t>
+            </w:r>
+          </w:p>
+        </w:tc>
+        <w:tc>
+          <w:tcPr>
+            <w:tcW w:w="2160" w:type="dxa"/>
+          </w:tcPr>
+          <w:p>
+            <w:pPr>
+              <w:jc w:val="center"/>
+            </w:pPr>
+            <w:r>
+              <w:t>DOANH SỐ</w:t>
+            </w:r>
+          </w:p>
+        </w:tc>
+        <w:tc>
+          <w:tcPr>
+            <w:tcW w:w="1476" w:type="dxa"/>
+          </w:tcPr>
+          <w:p>
+            <w:pPr>
+              <w:jc w:val="center"/>
+            </w:pPr>
+            <w:r>
+              <w:t>LƯƠNG NV</w:t>
+            </w:r>
+          </w:p>
+        </w:tc>
+        <w:tc>
+          <w:tcPr>
+            <w:tcW w:w="1971" w:type="dxa"/>
+          </w:tcPr>
+          <w:p>
+            <w:pPr>
+              <w:jc w:val="center"/>
+            </w:pPr>
+            <w:r>
+              <w:t>CHI PHÍ NHẬP NVL</w:t>
+            </w:r>
+          </w:p>
+        </w:tc>
+        <w:tc>
+          <w:tcPr>
+            <w:tcW w:w="1800" w:type="dxa"/>
+          </w:tcPr>
+          <w:p>
+            <w:pPr>
+              <w:jc w:val="center"/>
+            </w:pPr>
+            <w:r>
+              <w:t>LỢI NHUẬN</w:t>
+            </w:r>
+          </w:p>
+        </w:tc>
+      </w:tr>
+      <w:tr>
+        <w:tc>
+          <w:tcPr>
+            <w:tcW w:w="1542" w:type="dxa"/>
+          </w:tcPr>
+          <w:p>
+            <w:pPr>
+              <w:jc w:val="center"/>
+            </w:pPr>
+          </w:p>
+        </w:tc>
+        <w:tc>
+          <w:tcPr>
+            <w:tcW w:w="2160" w:type="dxa"/>
+          </w:tcPr>
+          <w:p>
+            <w:pPr>
+              <w:jc w:val="center"/>
+            </w:pPr>
+          </w:p>
+        </w:tc>
+        <w:tc>
+          <w:tcPr>
+            <w:tcW w:w="1476" w:type="dxa"/>
+          </w:tcPr>
+          <w:p>
+            <w:pPr>
+              <w:jc w:val="center"/>
+            </w:pPr>
+          </w:p>
+        </w:tc>
+        <w:tc>
+          <w:tcPr>
+            <w:tcW w:w="1971" w:type="dxa"/>
+          </w:tcPr>
+          <w:p>
+            <w:pPr>
+              <w:jc w:val="center"/>
+            </w:pPr>
+          </w:p>
+        </w:tc>
+        <w:tc>
+          <w:tcPr>
+            <w:tcW w:w="1800" w:type="dxa"/>
+          </w:tcPr>
+          <w:p>
+            <w:pPr>
+              <w:jc w:val="center"/>
+            </w:pPr>
+          </w:p>
+        </w:tc>
+      </w:tr>
+      <w:tr>
+        <w:tc>
+          <w:tcPr>
+            <w:tcW w:w="1542" w:type="dxa"/>
+          </w:tcPr>
+          <w:p>
+            <w:pPr>
+              <w:jc w:val="center"/>
+            </w:pPr>
+          </w:p>
+        </w:tc>
+        <w:tc>
+          <w:tcPr>
+            <w:tcW w:w="2160" w:type="dxa"/>
+          </w:tcPr>
+          <w:p>
+            <w:pPr>
+              <w:jc w:val="center"/>
+            </w:pPr>
+          </w:p>
+        </w:tc>
+        <w:tc>
+          <w:tcPr>
+            <w:tcW w:w="1476" w:type="dxa"/>
+          </w:tcPr>
+          <w:p>
+            <w:pPr>
+              <w:jc w:val="center"/>
+            </w:pPr>
+          </w:p>
+        </w:tc>
+        <w:tc>
+          <w:tcPr>
+            <w:tcW w:w="1971" w:type="dxa"/>
+          </w:tcPr>
+          <w:p>
+            <w:pPr>
+              <w:jc w:val="center"/>
+            </w:pPr>
+          </w:p>
+        </w:tc>
+        <w:tc>
+          <w:tcPr>
+            <w:tcW w:w="1800" w:type="dxa"/>
+          </w:tcPr>
+          <w:p>
+            <w:pPr>
+              <w:jc w:val="center"/>
+            </w:pPr>
+          </w:p>
+        </w:tc>
+      </w:tr>
+      <w:tr>
+        <w:tc>
+          <w:tcPr>
+            <w:tcW w:w="3702" w:type="dxa"/>
+            <w:gridSpan w:val="2"/>
+          </w:tcPr>
+          <w:p>
+            <w:pPr>
+              <w:jc w:val="center"/>
+            </w:pPr>
+            <w:r>
+              <w:t>Tổng cộng :</w:t>
+            </w:r>
+          </w:p>
+        </w:tc>
+        <w:tc>
+          <w:tcPr>
+            <w:tcW w:w="1476" w:type="dxa"/>
+          </w:tcPr>
+          <w:p>
+            <w:pPr>
+              <w:jc w:val="center"/>
+            </w:pPr>
+          </w:p>
+        </w:tc>
+        <w:tc>
+          <w:tcPr>
+            <w:tcW w:w="1971" w:type="dxa"/>
+          </w:tcPr>
+          <w:p>
+            <w:pPr>
+              <w:jc w:val="center"/>
+            </w:pPr>
+          </w:p>
+        </w:tc>
+        <w:tc>
+          <w:tcPr>
+            <w:tcW w:w="1800" w:type="dxa"/>
+          </w:tcPr>
+          <w:p>
+            <w:pPr>
+              <w:jc w:val="center"/>
+            </w:pPr>
+            <w:r>
+              <w:t>VNĐ</w:t>
+            </w:r>
+          </w:p>
+        </w:tc>
+      </w:tr>
+    </w:tbl>
+    <w:p>
+      <w:pPr>
+        <w:pStyle w:val="ListParagraph"/>
+        <w:ind w:left="1440"/>
+      </w:pPr>
+    </w:p>
+    <w:p>
+      <w:pPr>
+        <w:pStyle w:val="ListParagraph"/>
+        <w:ind w:left="1440"/>
+      </w:pPr>
+    </w:p>
+    <w:p>
+      <w:pPr>
+        <w:pStyle w:val="ListParagraph"/>
+        <w:ind w:left="1440"/>
+        <w:jc w:val="center"/>
+        <w:rPr>
+          <w:sz w:val="28"/>
+          <w:szCs w:val="28"/>
+        </w:rPr>
+      </w:pPr>
+      <w:r>
+        <w:rPr>
+          <w:sz w:val="28"/>
+          <w:szCs w:val="28"/>
+        </w:rPr>
+        <w:t>Biểu mẫu 4 : Báo cáo doanh số</w:t>
+      </w:r>
+    </w:p>
+    <w:p>
+      <w:pPr>
+        <w:pStyle w:val="ListParagraph"/>
+        <w:ind w:left="1440"/>
+        <w:jc w:val="center"/>
+        <w:rPr>
+          <w:sz w:val="28"/>
+          <w:szCs w:val="28"/>
+        </w:rPr>
+      </w:pPr>
+      <w:bookmarkStart w:id="0" w:name="_GoBack"/>
+      <w:bookmarkEnd w:id="0"/>
+    </w:p>
+    <w:p>
+      <w:pPr>
+        <w:pStyle w:val="ListParagraph"/>
+        <w:ind w:left="1440"/>
+        <w:jc w:val="center"/>
+      </w:pPr>
+      <w:r>
+        <w:rPr>
+          <w:sz w:val="28"/>
+          <w:szCs w:val="28"/>
+        </w:rPr>
+        <w:t xml:space="preserve">Tháng : </w:t>
+      </w:r>
+      <w:r>
+        <w:rPr>
+          <w:sz w:val="28"/>
+          <w:szCs w:val="28"/>
+        </w:rPr>
+        <w:tab/>
+      </w:r>
+      <w:r>
+        <w:rPr>
+          <w:sz w:val="28"/>
+          <w:szCs w:val="28"/>
+        </w:rPr>
+        <w:tab/>
+        <w:t xml:space="preserve">, Năm : </w:t>
+      </w:r>
+      <w:r>
+        <w:rPr>
+          <w:sz w:val="28"/>
+          <w:szCs w:val="28"/>
+        </w:rPr>
+        <w:tab/>
+      </w:r>
+      <w:r>
+        <w:tab/>
+        <w:t>.</w:t>
+      </w:r>
+    </w:p>
+    <w:tbl>
+      <w:tblPr>
+        <w:tblStyle w:val="TableGrid"/>
+        <w:tblW w:w="7785" w:type="dxa"/>
+        <w:tblInd w:w="785" w:type="dxa"/>
+        <w:tblLook w:val="04A0" w:firstRow="1" w:lastRow="0" w:firstColumn="1" w:lastColumn="0" w:noHBand="0" w:noVBand="1"/>
+      </w:tblPr>
+      <w:tblGrid>
+        <w:gridCol w:w="1372"/>
+        <w:gridCol w:w="1653"/>
+        <w:gridCol w:w="1592"/>
+        <w:gridCol w:w="1562"/>
+        <w:gridCol w:w="1606"/>
+      </w:tblGrid>
+      <w:tr>
+        <w:tc>
+          <w:tcPr>
+            <w:tcW w:w="1372" w:type="dxa"/>
+          </w:tcPr>
+          <w:p>
+            <w:pPr>
+              <w:jc w:val="center"/>
+            </w:pPr>
+            <w:r>
+              <w:t>NGÀY</w:t>
+            </w:r>
+          </w:p>
+        </w:tc>
+        <w:tc>
+          <w:tcPr>
+            <w:tcW w:w="1653" w:type="dxa"/>
+          </w:tcPr>
+          <w:p>
+            <w:pPr>
+              <w:jc w:val="center"/>
+            </w:pPr>
+            <w:r>
+              <w:t>MÃ ĐƠN HÀNG</w:t>
+            </w:r>
+          </w:p>
+        </w:tc>
+        <w:tc>
+          <w:tcPr>
+            <w:tcW w:w="1592" w:type="dxa"/>
+          </w:tcPr>
+          <w:p>
+            <w:pPr>
+              <w:jc w:val="center"/>
+            </w:pPr>
+            <w:r>
+              <w:t>SỐ ĐƠN HÀNG</w:t>
+            </w:r>
+          </w:p>
+        </w:tc>
+        <w:tc>
+          <w:tcPr>
+            <w:tcW w:w="1562" w:type="dxa"/>
+          </w:tcPr>
+          <w:p>
+            <w:pPr>
+              <w:jc w:val="center"/>
+            </w:pPr>
+            <w:r>
+              <w:t>THU NGÂN</w:t>
+            </w:r>
+          </w:p>
+        </w:tc>
+        <w:tc>
+          <w:tcPr>
+            <w:tcW w:w="1606" w:type="dxa"/>
+          </w:tcPr>
+          <w:p>
+            <w:pPr>
+              <w:jc w:val="center"/>
+            </w:pPr>
+            <w:r>
+              <w:t>DOANH SỐ</w:t>
+            </w:r>
+          </w:p>
+        </w:tc>
+      </w:tr>
+      <w:tr>
+        <w:tc>
+          <w:tcPr>
+            <w:tcW w:w="1372" w:type="dxa"/>
+          </w:tcPr>
+          <w:p>
+            <w:pPr>
+              <w:jc w:val="center"/>
+            </w:pPr>
+          </w:p>
+        </w:tc>
+        <w:tc>
+          <w:tcPr>
+            <w:tcW w:w="1653" w:type="dxa"/>
+          </w:tcPr>
+          <w:p>
+            <w:pPr>
+              <w:jc w:val="center"/>
+            </w:pPr>
+          </w:p>
+        </w:tc>
+        <w:tc>
+          <w:tcPr>
+            <w:tcW w:w="1592" w:type="dxa"/>
+          </w:tcPr>
+          <w:p>
+            <w:pPr>
+              <w:jc w:val="center"/>
+            </w:pPr>
+          </w:p>
+        </w:tc>
+        <w:tc>
+          <w:tcPr>
+            <w:tcW w:w="1562" w:type="dxa"/>
+          </w:tcPr>
+          <w:p>
+            <w:pPr>
+              <w:jc w:val="center"/>
+            </w:pPr>
+          </w:p>
+        </w:tc>
+        <w:tc>
+          <w:tcPr>
+            <w:tcW w:w="1606" w:type="dxa"/>
+          </w:tcPr>
+          <w:p>
+            <w:pPr>
+              <w:jc w:val="center"/>
+            </w:pPr>
+          </w:p>
+        </w:tc>
+      </w:tr>
+      <w:tr>
+        <w:tc>
+          <w:tcPr>
+            <w:tcW w:w="1372" w:type="dxa"/>
+          </w:tcPr>
+          <w:p>
+            <w:pPr>
+              <w:jc w:val="center"/>
+            </w:pPr>
+          </w:p>
+        </w:tc>
+        <w:tc>
+          <w:tcPr>
+            <w:tcW w:w="1653" w:type="dxa"/>
+          </w:tcPr>
+          <w:p>
+            <w:pPr>
+              <w:jc w:val="center"/>
+            </w:pPr>
+          </w:p>
+        </w:tc>
+        <w:tc>
+          <w:tcPr>
+            <w:tcW w:w="1592" w:type="dxa"/>
+          </w:tcPr>
+          <w:p>
+            <w:pPr>
+              <w:jc w:val="center"/>
+            </w:pPr>
+          </w:p>
+        </w:tc>
+        <w:tc>
+          <w:tcPr>
+            <w:tcW w:w="1562" w:type="dxa"/>
+          </w:tcPr>
+          <w:p>
+            <w:pPr>
+              <w:jc w:val="center"/>
+            </w:pPr>
+          </w:p>
+        </w:tc>
+        <w:tc>
+          <w:tcPr>
+            <w:tcW w:w="1606" w:type="dxa"/>
+          </w:tcPr>
+          <w:p>
+            <w:pPr>
+              <w:jc w:val="center"/>
+            </w:pPr>
+          </w:p>
+        </w:tc>
+      </w:tr>
+      <w:tr>
+        <w:tc>
+          <w:tcPr>
+            <w:tcW w:w="6179" w:type="dxa"/>
+            <w:gridSpan w:val="4"/>
+          </w:tcPr>
+          <w:p>
+            <w:pPr>
+              <w:jc w:val="center"/>
+            </w:pPr>
+            <w:r>
+              <w:t>Tổng cộng :</w:t>
+            </w:r>
+          </w:p>
+        </w:tc>
+        <w:tc>
+          <w:tcPr>
+            <w:tcW w:w="1606" w:type="dxa"/>
+          </w:tcPr>
+          <w:p>
+            <w:pPr>
+              <w:jc w:val="center"/>
+            </w:pPr>
+            <w:r>
+              <w:t>VNĐ</w:t>
+            </w:r>
+          </w:p>
+        </w:tc>
+      </w:tr>
+    </w:tbl>
+    <w:p>
+      <w:pPr>
         <w:ind w:firstLine="720"/>
+        <w:jc w:val="center"/>
         <w:rPr>
           <w:rFonts w:ascii="Times New Roman" w:eastAsia="Times New Roman" w:hAnsi="Times New Roman" w:cs="Times New Roman"/>
           <w:lang w:val="en-US"/>
@@ -5907,7 +7059,7 @@
                 <w:szCs w:val="22"/>
               </w:rPr>
             </w:pPr>
-            <w:bookmarkStart w:id="0" w:name="_Toc182458924"/>
+            <w:bookmarkStart w:id="1" w:name="_Toc182458924"/>
             <w:r>
               <w:rPr>
                 <w:rFonts w:ascii="Segoe UI" w:hAnsi="Segoe UI" w:cs="Segoe UI"/>
@@ -5916,7 +7068,7 @@
               </w:rPr>
               <w:t>UC</w:t>
             </w:r>
-            <w:bookmarkEnd w:id="0"/>
+            <w:bookmarkEnd w:id="1"/>
             <w:r>
               <w:rPr>
                 <w:rFonts w:ascii="Segoe UI" w:hAnsi="Segoe UI" w:cs="Segoe UI"/>
@@ -8199,8 +9351,6 @@
             </w:r>
           </w:p>
         </w:tc>
-        <w:bookmarkStart w:id="1" w:name="_GoBack"/>
-        <w:bookmarkEnd w:id="1"/>
       </w:tr>
       <w:tr>
         <w:tc>
@@ -24090,12 +25240,12 @@
     </w:p>
     <w:p>
       <w:pPr>
-        <w:ind w:firstLine="720"/>
+        <w:ind w:left="720" w:firstLine="720"/>
         <w:rPr>
           <w:rFonts w:ascii="Times New Roman" w:eastAsia="Times New Roman" w:hAnsi="Times New Roman" w:cs="Times New Roman"/>
           <w:b/>
           <w:bCs/>
-          <w:lang w:val="en-US"/>
+          <w:u w:val="single"/>
         </w:rPr>
       </w:pPr>
       <w:r>
@@ -24103,10 +25253,2939 @@
           <w:rFonts w:ascii="Times New Roman" w:eastAsia="Times New Roman" w:hAnsi="Times New Roman" w:cs="Times New Roman"/>
           <w:b/>
           <w:bCs/>
-          <w:lang w:val="en-US"/>
-        </w:rPr>
-        <w:tab/>
+          <w:u w:val="single"/>
+        </w:rPr>
+        <w:t xml:space="preserve">Báo cáo </w:t>
       </w:r>
+    </w:p>
+    <w:p>
+      <w:pPr>
+        <w:pStyle w:val="ListParagraph"/>
+        <w:spacing w:line="240" w:lineRule="auto"/>
+        <w:ind w:left="-90"/>
+        <w:rPr>
+          <w:rFonts w:ascii="Segoe UI" w:hAnsi="Segoe UI" w:cs="Segoe UI"/>
+          <w:b/>
+          <w:sz w:val="24"/>
+          <w:szCs w:val="24"/>
+          <w:u w:val="single"/>
+        </w:rPr>
+      </w:pPr>
+      <w:r>
+        <w:rPr>
+          <w:rFonts w:ascii="Segoe UI" w:hAnsi="Segoe UI" w:cs="Segoe UI"/>
+          <w:b/>
+          <w:sz w:val="24"/>
+          <w:szCs w:val="24"/>
+          <w:u w:val="single"/>
+        </w:rPr>
+        <w:t>Bảng trách nhiệm yêu cầu nghiệp vụ</w:t>
+      </w:r>
+    </w:p>
+    <w:p>
+      <w:pPr>
+        <w:pStyle w:val="ListParagraph"/>
+        <w:spacing w:line="240" w:lineRule="auto"/>
+        <w:ind w:left="-90"/>
+        <w:rPr>
+          <w:rFonts w:ascii="Segoe UI" w:hAnsi="Segoe UI" w:cs="Segoe UI"/>
+          <w:b/>
+          <w:sz w:val="24"/>
+          <w:szCs w:val="24"/>
+          <w:u w:val="single"/>
+        </w:rPr>
+      </w:pPr>
+    </w:p>
+    <w:tbl>
+      <w:tblPr>
+        <w:tblStyle w:val="TableGrid"/>
+        <w:tblW w:w="0" w:type="auto"/>
+        <w:tblInd w:w="-90" w:type="dxa"/>
+        <w:tblLook w:val="04A0" w:firstRow="1" w:lastRow="0" w:firstColumn="1" w:lastColumn="0" w:noHBand="0" w:noVBand="1"/>
+      </w:tblPr>
+      <w:tblGrid>
+        <w:gridCol w:w="623"/>
+        <w:gridCol w:w="2422"/>
+        <w:gridCol w:w="2415"/>
+        <w:gridCol w:w="1822"/>
+        <w:gridCol w:w="1824"/>
+      </w:tblGrid>
+      <w:tr>
+        <w:tc>
+          <w:tcPr>
+            <w:tcW w:w="625" w:type="dxa"/>
+          </w:tcPr>
+          <w:p>
+            <w:pPr>
+              <w:pStyle w:val="ListParagraph"/>
+              <w:ind w:left="0"/>
+              <w:jc w:val="center"/>
+              <w:rPr>
+                <w:rFonts w:ascii="Segoe UI" w:hAnsi="Segoe UI" w:cs="Segoe UI"/>
+                <w:sz w:val="24"/>
+                <w:szCs w:val="24"/>
+              </w:rPr>
+            </w:pPr>
+            <w:r>
+              <w:rPr>
+                <w:rFonts w:ascii="Segoe UI" w:hAnsi="Segoe UI" w:cs="Segoe UI"/>
+                <w:sz w:val="24"/>
+                <w:szCs w:val="24"/>
+              </w:rPr>
+              <w:t>STT</w:t>
+            </w:r>
+          </w:p>
+        </w:tc>
+        <w:tc>
+          <w:tcPr>
+            <w:tcW w:w="2520" w:type="dxa"/>
+          </w:tcPr>
+          <w:p>
+            <w:pPr>
+              <w:pStyle w:val="ListParagraph"/>
+              <w:ind w:left="0"/>
+              <w:jc w:val="center"/>
+              <w:rPr>
+                <w:rFonts w:ascii="Segoe UI" w:hAnsi="Segoe UI" w:cs="Segoe UI"/>
+                <w:sz w:val="24"/>
+                <w:szCs w:val="24"/>
+              </w:rPr>
+            </w:pPr>
+            <w:r>
+              <w:rPr>
+                <w:rFonts w:ascii="Segoe UI" w:hAnsi="Segoe UI" w:cs="Segoe UI"/>
+                <w:sz w:val="24"/>
+                <w:szCs w:val="24"/>
+              </w:rPr>
+              <w:t>Nghiệp Vụ</w:t>
+            </w:r>
+          </w:p>
+        </w:tc>
+        <w:tc>
+          <w:tcPr>
+            <w:tcW w:w="2519" w:type="dxa"/>
+          </w:tcPr>
+          <w:p>
+            <w:pPr>
+              <w:pStyle w:val="ListParagraph"/>
+              <w:ind w:left="0"/>
+              <w:jc w:val="center"/>
+              <w:rPr>
+                <w:rFonts w:ascii="Segoe UI" w:hAnsi="Segoe UI" w:cs="Segoe UI"/>
+                <w:sz w:val="24"/>
+                <w:szCs w:val="24"/>
+              </w:rPr>
+            </w:pPr>
+            <w:r>
+              <w:rPr>
+                <w:rFonts w:ascii="Segoe UI" w:hAnsi="Segoe UI" w:cs="Segoe UI"/>
+                <w:sz w:val="24"/>
+                <w:szCs w:val="24"/>
+              </w:rPr>
+              <w:t>Người Dùng</w:t>
+            </w:r>
+          </w:p>
+        </w:tc>
+        <w:tc>
+          <w:tcPr>
+            <w:tcW w:w="1888" w:type="dxa"/>
+          </w:tcPr>
+          <w:p>
+            <w:pPr>
+              <w:pStyle w:val="ListParagraph"/>
+              <w:ind w:left="0"/>
+              <w:jc w:val="center"/>
+              <w:rPr>
+                <w:rFonts w:ascii="Segoe UI" w:hAnsi="Segoe UI" w:cs="Segoe UI"/>
+                <w:sz w:val="24"/>
+                <w:szCs w:val="24"/>
+              </w:rPr>
+            </w:pPr>
+            <w:r>
+              <w:rPr>
+                <w:rFonts w:ascii="Segoe UI" w:hAnsi="Segoe UI" w:cs="Segoe UI"/>
+                <w:sz w:val="24"/>
+                <w:szCs w:val="24"/>
+              </w:rPr>
+              <w:t>Phần Mềm</w:t>
+            </w:r>
+          </w:p>
+        </w:tc>
+        <w:tc>
+          <w:tcPr>
+            <w:tcW w:w="1888" w:type="dxa"/>
+          </w:tcPr>
+          <w:p>
+            <w:pPr>
+              <w:pStyle w:val="ListParagraph"/>
+              <w:ind w:left="0"/>
+              <w:jc w:val="center"/>
+              <w:rPr>
+                <w:rFonts w:ascii="Segoe UI" w:hAnsi="Segoe UI" w:cs="Segoe UI"/>
+                <w:sz w:val="24"/>
+                <w:szCs w:val="24"/>
+              </w:rPr>
+            </w:pPr>
+            <w:r>
+              <w:rPr>
+                <w:rFonts w:ascii="Segoe UI" w:hAnsi="Segoe UI" w:cs="Segoe UI"/>
+                <w:sz w:val="24"/>
+                <w:szCs w:val="24"/>
+              </w:rPr>
+              <w:t>Ghi Chú</w:t>
+            </w:r>
+          </w:p>
+        </w:tc>
+      </w:tr>
+      <w:tr>
+        <w:tc>
+          <w:tcPr>
+            <w:tcW w:w="625" w:type="dxa"/>
+          </w:tcPr>
+          <w:p>
+            <w:pPr>
+              <w:pStyle w:val="ListParagraph"/>
+              <w:ind w:left="0"/>
+              <w:rPr>
+                <w:rFonts w:ascii="Segoe UI" w:hAnsi="Segoe UI" w:cs="Segoe UI"/>
+                <w:sz w:val="24"/>
+                <w:szCs w:val="24"/>
+              </w:rPr>
+            </w:pPr>
+            <w:r>
+              <w:rPr>
+                <w:rFonts w:ascii="Segoe UI" w:hAnsi="Segoe UI" w:cs="Segoe UI"/>
+                <w:sz w:val="24"/>
+                <w:szCs w:val="24"/>
+              </w:rPr>
+              <w:t>1</w:t>
+            </w:r>
+          </w:p>
+        </w:tc>
+        <w:tc>
+          <w:tcPr>
+            <w:tcW w:w="2520" w:type="dxa"/>
+          </w:tcPr>
+          <w:p>
+            <w:pPr>
+              <w:pStyle w:val="ListParagraph"/>
+              <w:ind w:left="0"/>
+              <w:rPr>
+                <w:rFonts w:ascii="Segoe UI" w:hAnsi="Segoe UI" w:cs="Segoe UI"/>
+                <w:sz w:val="24"/>
+                <w:szCs w:val="24"/>
+              </w:rPr>
+            </w:pPr>
+            <w:r>
+              <w:rPr>
+                <w:rFonts w:ascii="Segoe UI" w:hAnsi="Segoe UI" w:cs="Segoe UI"/>
+                <w:sz w:val="24"/>
+                <w:szCs w:val="24"/>
+              </w:rPr>
+              <w:t xml:space="preserve">Thống kê Doanh thu </w:t>
+            </w:r>
+          </w:p>
+        </w:tc>
+        <w:tc>
+          <w:tcPr>
+            <w:tcW w:w="2519" w:type="dxa"/>
+          </w:tcPr>
+          <w:p>
+            <w:pPr>
+              <w:pStyle w:val="ListParagraph"/>
+              <w:ind w:left="0"/>
+              <w:rPr>
+                <w:rFonts w:ascii="Segoe UI" w:hAnsi="Segoe UI" w:cs="Segoe UI"/>
+                <w:sz w:val="24"/>
+                <w:szCs w:val="24"/>
+              </w:rPr>
+            </w:pPr>
+            <w:r>
+              <w:rPr>
+                <w:rFonts w:ascii="Segoe UI" w:hAnsi="Segoe UI" w:cs="Segoe UI"/>
+                <w:sz w:val="24"/>
+                <w:szCs w:val="24"/>
+              </w:rPr>
+              <w:t>Cung cấp thông tin tổng quát về lợi nhuân của quán .</w:t>
+            </w:r>
+          </w:p>
+        </w:tc>
+        <w:tc>
+          <w:tcPr>
+            <w:tcW w:w="1888" w:type="dxa"/>
+          </w:tcPr>
+          <w:p>
+            <w:pPr>
+              <w:pStyle w:val="ListParagraph"/>
+              <w:ind w:left="0"/>
+              <w:rPr>
+                <w:rFonts w:ascii="Segoe UI" w:hAnsi="Segoe UI" w:cs="Segoe UI"/>
+                <w:sz w:val="24"/>
+                <w:szCs w:val="24"/>
+              </w:rPr>
+            </w:pPr>
+            <w:r>
+              <w:rPr>
+                <w:rFonts w:ascii="Segoe UI" w:hAnsi="Segoe UI" w:cs="Segoe UI"/>
+                <w:sz w:val="24"/>
+                <w:szCs w:val="24"/>
+              </w:rPr>
+              <w:t>Tìm, truy xuất thông tin</w:t>
+            </w:r>
+          </w:p>
+        </w:tc>
+        <w:tc>
+          <w:tcPr>
+            <w:tcW w:w="1888" w:type="dxa"/>
+          </w:tcPr>
+          <w:p>
+            <w:pPr>
+              <w:pStyle w:val="ListParagraph"/>
+              <w:ind w:left="0"/>
+              <w:rPr>
+                <w:rFonts w:ascii="Segoe UI" w:hAnsi="Segoe UI" w:cs="Segoe UI"/>
+                <w:sz w:val="24"/>
+                <w:szCs w:val="24"/>
+              </w:rPr>
+            </w:pPr>
+            <w:r>
+              <w:rPr>
+                <w:rFonts w:ascii="Segoe UI" w:hAnsi="Segoe UI" w:cs="Segoe UI"/>
+                <w:sz w:val="24"/>
+                <w:szCs w:val="24"/>
+              </w:rPr>
+              <w:t>Cho phép truy xuất lịch sử doanh thu.</w:t>
+            </w:r>
+          </w:p>
+        </w:tc>
+      </w:tr>
+      <w:tr>
+        <w:tc>
+          <w:tcPr>
+            <w:tcW w:w="625" w:type="dxa"/>
+          </w:tcPr>
+          <w:p>
+            <w:pPr>
+              <w:pStyle w:val="ListParagraph"/>
+              <w:ind w:left="0"/>
+              <w:rPr>
+                <w:rFonts w:ascii="Segoe UI" w:hAnsi="Segoe UI" w:cs="Segoe UI"/>
+                <w:sz w:val="24"/>
+                <w:szCs w:val="24"/>
+              </w:rPr>
+            </w:pPr>
+            <w:r>
+              <w:rPr>
+                <w:rFonts w:ascii="Segoe UI" w:hAnsi="Segoe UI" w:cs="Segoe UI"/>
+                <w:sz w:val="24"/>
+                <w:szCs w:val="24"/>
+              </w:rPr>
+              <w:t>2</w:t>
+            </w:r>
+          </w:p>
+        </w:tc>
+        <w:tc>
+          <w:tcPr>
+            <w:tcW w:w="2520" w:type="dxa"/>
+          </w:tcPr>
+          <w:p>
+            <w:pPr>
+              <w:pStyle w:val="ListParagraph"/>
+              <w:ind w:left="0"/>
+              <w:rPr>
+                <w:rFonts w:ascii="Segoe UI" w:hAnsi="Segoe UI" w:cs="Segoe UI"/>
+                <w:sz w:val="24"/>
+                <w:szCs w:val="24"/>
+              </w:rPr>
+            </w:pPr>
+            <w:r>
+              <w:rPr>
+                <w:rFonts w:ascii="Segoe UI" w:hAnsi="Segoe UI" w:cs="Segoe UI"/>
+                <w:sz w:val="24"/>
+                <w:szCs w:val="24"/>
+              </w:rPr>
+              <w:t>Thống kê Chi Phí nhập NVL</w:t>
+            </w:r>
+          </w:p>
+        </w:tc>
+        <w:tc>
+          <w:tcPr>
+            <w:tcW w:w="2519" w:type="dxa"/>
+          </w:tcPr>
+          <w:p>
+            <w:pPr>
+              <w:pStyle w:val="ListParagraph"/>
+              <w:ind w:left="0"/>
+              <w:rPr>
+                <w:rFonts w:ascii="Segoe UI" w:hAnsi="Segoe UI" w:cs="Segoe UI"/>
+                <w:sz w:val="24"/>
+                <w:szCs w:val="24"/>
+              </w:rPr>
+            </w:pPr>
+            <w:r>
+              <w:rPr>
+                <w:rFonts w:ascii="Segoe UI" w:hAnsi="Segoe UI" w:cs="Segoe UI"/>
+                <w:sz w:val="24"/>
+                <w:szCs w:val="24"/>
+              </w:rPr>
+              <w:t>Cung cấp thông tin tổng quát về chi phí mà quán phải chi trả cho NVL trong 1 tháng.</w:t>
+            </w:r>
+          </w:p>
+        </w:tc>
+        <w:tc>
+          <w:tcPr>
+            <w:tcW w:w="1888" w:type="dxa"/>
+          </w:tcPr>
+          <w:p>
+            <w:pPr>
+              <w:pStyle w:val="ListParagraph"/>
+              <w:ind w:left="0"/>
+              <w:rPr>
+                <w:rFonts w:ascii="Segoe UI" w:hAnsi="Segoe UI" w:cs="Segoe UI"/>
+                <w:sz w:val="24"/>
+                <w:szCs w:val="24"/>
+              </w:rPr>
+            </w:pPr>
+            <w:r>
+              <w:rPr>
+                <w:rFonts w:ascii="Segoe UI" w:hAnsi="Segoe UI" w:cs="Segoe UI"/>
+                <w:sz w:val="24"/>
+                <w:szCs w:val="24"/>
+              </w:rPr>
+              <w:t>Tìm, truy xuất thông tin</w:t>
+            </w:r>
+          </w:p>
+        </w:tc>
+        <w:tc>
+          <w:tcPr>
+            <w:tcW w:w="1888" w:type="dxa"/>
+          </w:tcPr>
+          <w:p>
+            <w:pPr>
+              <w:pStyle w:val="ListParagraph"/>
+              <w:ind w:left="0"/>
+              <w:rPr>
+                <w:rFonts w:ascii="Segoe UI" w:hAnsi="Segoe UI" w:cs="Segoe UI"/>
+                <w:sz w:val="24"/>
+                <w:szCs w:val="24"/>
+              </w:rPr>
+            </w:pPr>
+            <w:r>
+              <w:rPr>
+                <w:rFonts w:ascii="Segoe UI" w:hAnsi="Segoe UI" w:cs="Segoe UI"/>
+                <w:sz w:val="24"/>
+                <w:szCs w:val="24"/>
+              </w:rPr>
+              <w:t>Cho phép truy xuất lịch sử chi phí nhập NVL.</w:t>
+            </w:r>
+          </w:p>
+        </w:tc>
+      </w:tr>
+      <w:tr>
+        <w:tc>
+          <w:tcPr>
+            <w:tcW w:w="625" w:type="dxa"/>
+          </w:tcPr>
+          <w:p>
+            <w:pPr>
+              <w:pStyle w:val="ListParagraph"/>
+              <w:ind w:left="0"/>
+              <w:rPr>
+                <w:rFonts w:ascii="Segoe UI" w:hAnsi="Segoe UI" w:cs="Segoe UI"/>
+                <w:sz w:val="24"/>
+                <w:szCs w:val="24"/>
+              </w:rPr>
+            </w:pPr>
+            <w:r>
+              <w:rPr>
+                <w:rFonts w:ascii="Segoe UI" w:hAnsi="Segoe UI" w:cs="Segoe UI"/>
+                <w:sz w:val="24"/>
+                <w:szCs w:val="24"/>
+              </w:rPr>
+              <w:t>3</w:t>
+            </w:r>
+          </w:p>
+        </w:tc>
+        <w:tc>
+          <w:tcPr>
+            <w:tcW w:w="2520" w:type="dxa"/>
+          </w:tcPr>
+          <w:p>
+            <w:pPr>
+              <w:pStyle w:val="ListParagraph"/>
+              <w:ind w:left="0"/>
+              <w:rPr>
+                <w:rFonts w:ascii="Segoe UI" w:hAnsi="Segoe UI" w:cs="Segoe UI"/>
+                <w:sz w:val="24"/>
+                <w:szCs w:val="24"/>
+              </w:rPr>
+            </w:pPr>
+            <w:r>
+              <w:rPr>
+                <w:rFonts w:ascii="Segoe UI" w:hAnsi="Segoe UI" w:cs="Segoe UI"/>
+                <w:sz w:val="24"/>
+                <w:szCs w:val="24"/>
+              </w:rPr>
+              <w:t>Thống kê Bán hàng</w:t>
+            </w:r>
+          </w:p>
+        </w:tc>
+        <w:tc>
+          <w:tcPr>
+            <w:tcW w:w="2519" w:type="dxa"/>
+          </w:tcPr>
+          <w:p>
+            <w:pPr>
+              <w:pStyle w:val="ListParagraph"/>
+              <w:ind w:left="0"/>
+              <w:rPr>
+                <w:rFonts w:ascii="Segoe UI" w:hAnsi="Segoe UI" w:cs="Segoe UI"/>
+                <w:sz w:val="24"/>
+                <w:szCs w:val="24"/>
+              </w:rPr>
+            </w:pPr>
+            <w:r>
+              <w:rPr>
+                <w:rFonts w:ascii="Segoe UI" w:hAnsi="Segoe UI" w:cs="Segoe UI"/>
+                <w:sz w:val="24"/>
+                <w:szCs w:val="24"/>
+              </w:rPr>
+              <w:t>Cung cấp thông tin tổng quát về doanh số của quán qua hoạt động bán hàng.</w:t>
+            </w:r>
+          </w:p>
+        </w:tc>
+        <w:tc>
+          <w:tcPr>
+            <w:tcW w:w="1888" w:type="dxa"/>
+          </w:tcPr>
+          <w:p>
+            <w:pPr>
+              <w:pStyle w:val="ListParagraph"/>
+              <w:ind w:left="0"/>
+              <w:rPr>
+                <w:rFonts w:ascii="Segoe UI" w:hAnsi="Segoe UI" w:cs="Segoe UI"/>
+                <w:sz w:val="24"/>
+                <w:szCs w:val="24"/>
+              </w:rPr>
+            </w:pPr>
+            <w:r>
+              <w:rPr>
+                <w:rFonts w:ascii="Segoe UI" w:hAnsi="Segoe UI" w:cs="Segoe UI"/>
+                <w:sz w:val="24"/>
+                <w:szCs w:val="24"/>
+              </w:rPr>
+              <w:t>Tìm, truy xuất thông tin</w:t>
+            </w:r>
+          </w:p>
+        </w:tc>
+        <w:tc>
+          <w:tcPr>
+            <w:tcW w:w="1888" w:type="dxa"/>
+          </w:tcPr>
+          <w:p>
+            <w:pPr>
+              <w:pStyle w:val="ListParagraph"/>
+              <w:ind w:left="0"/>
+              <w:rPr>
+                <w:rFonts w:ascii="Segoe UI" w:hAnsi="Segoe UI" w:cs="Segoe UI"/>
+                <w:sz w:val="24"/>
+                <w:szCs w:val="24"/>
+              </w:rPr>
+            </w:pPr>
+            <w:r>
+              <w:rPr>
+                <w:rFonts w:ascii="Segoe UI" w:hAnsi="Segoe UI" w:cs="Segoe UI"/>
+                <w:sz w:val="24"/>
+                <w:szCs w:val="24"/>
+              </w:rPr>
+              <w:t>Cho phép truy xuất lịch sử doanh số.</w:t>
+            </w:r>
+          </w:p>
+        </w:tc>
+      </w:tr>
+      <w:tr>
+        <w:tc>
+          <w:tcPr>
+            <w:tcW w:w="625" w:type="dxa"/>
+          </w:tcPr>
+          <w:p>
+            <w:pPr>
+              <w:pStyle w:val="ListParagraph"/>
+              <w:ind w:left="0"/>
+              <w:rPr>
+                <w:rFonts w:ascii="Segoe UI" w:hAnsi="Segoe UI" w:cs="Segoe UI"/>
+                <w:sz w:val="24"/>
+                <w:szCs w:val="24"/>
+              </w:rPr>
+            </w:pPr>
+            <w:r>
+              <w:rPr>
+                <w:rFonts w:ascii="Segoe UI" w:hAnsi="Segoe UI" w:cs="Segoe UI"/>
+                <w:sz w:val="24"/>
+                <w:szCs w:val="24"/>
+              </w:rPr>
+              <w:t>4</w:t>
+            </w:r>
+          </w:p>
+        </w:tc>
+        <w:tc>
+          <w:tcPr>
+            <w:tcW w:w="2520" w:type="dxa"/>
+          </w:tcPr>
+          <w:p>
+            <w:pPr>
+              <w:pStyle w:val="ListParagraph"/>
+              <w:ind w:left="0"/>
+              <w:rPr>
+                <w:rFonts w:ascii="Segoe UI" w:hAnsi="Segoe UI" w:cs="Segoe UI"/>
+                <w:sz w:val="24"/>
+                <w:szCs w:val="24"/>
+              </w:rPr>
+            </w:pPr>
+            <w:r>
+              <w:rPr>
+                <w:rFonts w:ascii="Segoe UI" w:hAnsi="Segoe UI" w:cs="Segoe UI"/>
+                <w:sz w:val="24"/>
+                <w:szCs w:val="24"/>
+              </w:rPr>
+              <w:t>Thống kê Lương Nhân viên</w:t>
+            </w:r>
+          </w:p>
+        </w:tc>
+        <w:tc>
+          <w:tcPr>
+            <w:tcW w:w="2519" w:type="dxa"/>
+          </w:tcPr>
+          <w:p>
+            <w:pPr>
+              <w:pStyle w:val="ListParagraph"/>
+              <w:ind w:left="0"/>
+              <w:rPr>
+                <w:rFonts w:ascii="Segoe UI" w:hAnsi="Segoe UI" w:cs="Segoe UI"/>
+                <w:sz w:val="24"/>
+                <w:szCs w:val="24"/>
+              </w:rPr>
+            </w:pPr>
+            <w:r>
+              <w:rPr>
+                <w:rFonts w:ascii="Segoe UI" w:hAnsi="Segoe UI" w:cs="Segoe UI"/>
+                <w:sz w:val="24"/>
+                <w:szCs w:val="24"/>
+              </w:rPr>
+              <w:t>Cung cấp thông tin tổng quát về lương mà quán phải chi trả cho nhân viên trong 1 tháng.</w:t>
+            </w:r>
+          </w:p>
+        </w:tc>
+        <w:tc>
+          <w:tcPr>
+            <w:tcW w:w="1888" w:type="dxa"/>
+          </w:tcPr>
+          <w:p>
+            <w:pPr>
+              <w:pStyle w:val="ListParagraph"/>
+              <w:ind w:left="0"/>
+              <w:rPr>
+                <w:rFonts w:ascii="Segoe UI" w:hAnsi="Segoe UI" w:cs="Segoe UI"/>
+                <w:sz w:val="24"/>
+                <w:szCs w:val="24"/>
+              </w:rPr>
+            </w:pPr>
+            <w:r>
+              <w:rPr>
+                <w:rFonts w:ascii="Segoe UI" w:hAnsi="Segoe UI" w:cs="Segoe UI"/>
+                <w:sz w:val="24"/>
+                <w:szCs w:val="24"/>
+              </w:rPr>
+              <w:t>Tìm, truy xuất thông tin</w:t>
+            </w:r>
+          </w:p>
+        </w:tc>
+        <w:tc>
+          <w:tcPr>
+            <w:tcW w:w="1888" w:type="dxa"/>
+          </w:tcPr>
+          <w:p>
+            <w:pPr>
+              <w:pStyle w:val="ListParagraph"/>
+              <w:ind w:left="0"/>
+              <w:rPr>
+                <w:rFonts w:ascii="Segoe UI" w:hAnsi="Segoe UI" w:cs="Segoe UI"/>
+                <w:sz w:val="24"/>
+                <w:szCs w:val="24"/>
+              </w:rPr>
+            </w:pPr>
+            <w:r>
+              <w:rPr>
+                <w:rFonts w:ascii="Segoe UI" w:hAnsi="Segoe UI" w:cs="Segoe UI"/>
+                <w:sz w:val="24"/>
+                <w:szCs w:val="24"/>
+              </w:rPr>
+              <w:t>Cho phép truy xuất lịch sử trả lương cho nhân viên.</w:t>
+            </w:r>
+          </w:p>
+        </w:tc>
+      </w:tr>
+    </w:tbl>
+    <w:p>
+      <w:pPr>
+        <w:pStyle w:val="ListParagraph"/>
+        <w:spacing w:line="240" w:lineRule="auto"/>
+        <w:ind w:left="-90"/>
+        <w:rPr>
+          <w:rFonts w:ascii="Segoe UI" w:hAnsi="Segoe UI" w:cs="Segoe UI"/>
+          <w:b/>
+          <w:sz w:val="24"/>
+          <w:szCs w:val="24"/>
+          <w:u w:val="single"/>
+        </w:rPr>
+      </w:pPr>
+    </w:p>
+    <w:p>
+      <w:pPr>
+        <w:pStyle w:val="ListParagraph"/>
+        <w:spacing w:line="240" w:lineRule="auto"/>
+        <w:ind w:left="-90"/>
+        <w:rPr>
+          <w:rFonts w:ascii="Segoe UI" w:hAnsi="Segoe UI" w:cs="Segoe UI"/>
+          <w:b/>
+          <w:sz w:val="24"/>
+          <w:szCs w:val="24"/>
+          <w:u w:val="single"/>
+        </w:rPr>
+      </w:pPr>
+      <w:r>
+        <w:rPr>
+          <w:rFonts w:ascii="Segoe UI" w:hAnsi="Segoe UI" w:cs="Segoe UI"/>
+          <w:b/>
+          <w:sz w:val="24"/>
+          <w:szCs w:val="24"/>
+          <w:u w:val="single"/>
+        </w:rPr>
+        <w:t xml:space="preserve">Yêu Cầu </w:t>
+      </w:r>
+      <w:r>
+        <w:rPr>
+          <w:rFonts w:ascii="Segoe UI" w:hAnsi="Segoe UI" w:cs="Segoe UI"/>
+          <w:b/>
+          <w:sz w:val="24"/>
+          <w:szCs w:val="24"/>
+          <w:u w:val="single"/>
+        </w:rPr>
+        <w:t>Nghiệp Vụ:</w:t>
+      </w:r>
+    </w:p>
+    <w:p>
+      <w:pPr>
+        <w:pStyle w:val="ListParagraph"/>
+        <w:spacing w:line="240" w:lineRule="auto"/>
+        <w:ind w:left="-90"/>
+        <w:rPr>
+          <w:rFonts w:ascii="Segoe UI" w:hAnsi="Segoe UI" w:cs="Segoe UI"/>
+          <w:b/>
+          <w:sz w:val="24"/>
+          <w:szCs w:val="24"/>
+          <w:u w:val="single"/>
+        </w:rPr>
+      </w:pPr>
+    </w:p>
+    <w:tbl>
+      <w:tblPr>
+        <w:tblStyle w:val="TableGrid"/>
+        <w:tblW w:w="9535" w:type="dxa"/>
+        <w:tblInd w:w="-90" w:type="dxa"/>
+        <w:tblLook w:val="04A0" w:firstRow="1" w:lastRow="0" w:firstColumn="1" w:lastColumn="0" w:noHBand="0" w:noVBand="1"/>
+      </w:tblPr>
+      <w:tblGrid>
+        <w:gridCol w:w="895"/>
+        <w:gridCol w:w="3240"/>
+        <w:gridCol w:w="1620"/>
+        <w:gridCol w:w="1800"/>
+        <w:gridCol w:w="1980"/>
+      </w:tblGrid>
+      <w:tr>
+        <w:tc>
+          <w:tcPr>
+            <w:tcW w:w="895" w:type="dxa"/>
+          </w:tcPr>
+          <w:p>
+            <w:pPr>
+              <w:pStyle w:val="ListParagraph"/>
+              <w:ind w:left="0"/>
+              <w:jc w:val="center"/>
+              <w:rPr>
+                <w:rFonts w:ascii="Segoe UI" w:hAnsi="Segoe UI" w:cs="Segoe UI"/>
+                <w:sz w:val="24"/>
+                <w:szCs w:val="24"/>
+              </w:rPr>
+            </w:pPr>
+            <w:r>
+              <w:rPr>
+                <w:rFonts w:ascii="Segoe UI" w:hAnsi="Segoe UI" w:cs="Segoe UI"/>
+                <w:sz w:val="24"/>
+                <w:szCs w:val="24"/>
+              </w:rPr>
+              <w:t>STT</w:t>
+            </w:r>
+          </w:p>
+        </w:tc>
+        <w:tc>
+          <w:tcPr>
+            <w:tcW w:w="3240" w:type="dxa"/>
+          </w:tcPr>
+          <w:p>
+            <w:pPr>
+              <w:pStyle w:val="ListParagraph"/>
+              <w:ind w:left="0"/>
+              <w:jc w:val="center"/>
+              <w:rPr>
+                <w:rFonts w:ascii="Segoe UI" w:hAnsi="Segoe UI" w:cs="Segoe UI"/>
+                <w:sz w:val="24"/>
+                <w:szCs w:val="24"/>
+              </w:rPr>
+            </w:pPr>
+            <w:r>
+              <w:rPr>
+                <w:rFonts w:ascii="Segoe UI" w:hAnsi="Segoe UI" w:cs="Segoe UI"/>
+                <w:sz w:val="24"/>
+                <w:szCs w:val="24"/>
+              </w:rPr>
+              <w:t>Tên yêu cầu</w:t>
+            </w:r>
+          </w:p>
+        </w:tc>
+        <w:tc>
+          <w:tcPr>
+            <w:tcW w:w="1620" w:type="dxa"/>
+          </w:tcPr>
+          <w:p>
+            <w:pPr>
+              <w:pStyle w:val="ListParagraph"/>
+              <w:ind w:left="0"/>
+              <w:jc w:val="center"/>
+              <w:rPr>
+                <w:rFonts w:ascii="Segoe UI" w:hAnsi="Segoe UI" w:cs="Segoe UI"/>
+                <w:sz w:val="24"/>
+                <w:szCs w:val="24"/>
+              </w:rPr>
+            </w:pPr>
+            <w:r>
+              <w:rPr>
+                <w:rFonts w:ascii="Segoe UI" w:hAnsi="Segoe UI" w:cs="Segoe UI"/>
+                <w:sz w:val="24"/>
+                <w:szCs w:val="24"/>
+              </w:rPr>
+              <w:t>Biểu mẫu</w:t>
+            </w:r>
+          </w:p>
+        </w:tc>
+        <w:tc>
+          <w:tcPr>
+            <w:tcW w:w="1800" w:type="dxa"/>
+          </w:tcPr>
+          <w:p>
+            <w:pPr>
+              <w:pStyle w:val="ListParagraph"/>
+              <w:ind w:left="0"/>
+              <w:jc w:val="center"/>
+              <w:rPr>
+                <w:rFonts w:ascii="Segoe UI" w:hAnsi="Segoe UI" w:cs="Segoe UI"/>
+                <w:sz w:val="24"/>
+                <w:szCs w:val="24"/>
+              </w:rPr>
+            </w:pPr>
+            <w:r>
+              <w:rPr>
+                <w:rFonts w:ascii="Segoe UI" w:hAnsi="Segoe UI" w:cs="Segoe UI"/>
+                <w:sz w:val="24"/>
+                <w:szCs w:val="24"/>
+              </w:rPr>
+              <w:t>Qui định</w:t>
+            </w:r>
+          </w:p>
+        </w:tc>
+        <w:tc>
+          <w:tcPr>
+            <w:tcW w:w="1980" w:type="dxa"/>
+          </w:tcPr>
+          <w:p>
+            <w:pPr>
+              <w:pStyle w:val="ListParagraph"/>
+              <w:ind w:left="0"/>
+              <w:jc w:val="center"/>
+              <w:rPr>
+                <w:rFonts w:ascii="Segoe UI" w:hAnsi="Segoe UI" w:cs="Segoe UI"/>
+                <w:sz w:val="24"/>
+                <w:szCs w:val="24"/>
+              </w:rPr>
+            </w:pPr>
+            <w:r>
+              <w:rPr>
+                <w:rFonts w:ascii="Segoe UI" w:hAnsi="Segoe UI" w:cs="Segoe UI"/>
+                <w:sz w:val="24"/>
+                <w:szCs w:val="24"/>
+              </w:rPr>
+              <w:t>Ghi chú</w:t>
+            </w:r>
+          </w:p>
+        </w:tc>
+      </w:tr>
+      <w:tr>
+        <w:tc>
+          <w:tcPr>
+            <w:tcW w:w="895" w:type="dxa"/>
+          </w:tcPr>
+          <w:p>
+            <w:pPr>
+              <w:pStyle w:val="ListParagraph"/>
+              <w:ind w:left="0"/>
+              <w:jc w:val="center"/>
+              <w:rPr>
+                <w:rFonts w:ascii="Segoe UI" w:hAnsi="Segoe UI" w:cs="Segoe UI"/>
+                <w:sz w:val="24"/>
+                <w:szCs w:val="24"/>
+              </w:rPr>
+            </w:pPr>
+            <w:r>
+              <w:rPr>
+                <w:rFonts w:ascii="Segoe UI" w:hAnsi="Segoe UI" w:cs="Segoe UI"/>
+                <w:sz w:val="24"/>
+                <w:szCs w:val="24"/>
+              </w:rPr>
+              <w:t>1</w:t>
+            </w:r>
+          </w:p>
+        </w:tc>
+        <w:tc>
+          <w:tcPr>
+            <w:tcW w:w="3240" w:type="dxa"/>
+          </w:tcPr>
+          <w:p>
+            <w:pPr>
+              <w:pStyle w:val="ListParagraph"/>
+              <w:ind w:left="0"/>
+              <w:jc w:val="center"/>
+              <w:rPr>
+                <w:rFonts w:ascii="Segoe UI" w:hAnsi="Segoe UI" w:cs="Segoe UI"/>
+                <w:sz w:val="24"/>
+                <w:szCs w:val="24"/>
+              </w:rPr>
+            </w:pPr>
+            <w:r>
+              <w:rPr>
+                <w:rFonts w:ascii="Segoe UI" w:hAnsi="Segoe UI" w:cs="Segoe UI"/>
+                <w:sz w:val="24"/>
+                <w:szCs w:val="24"/>
+              </w:rPr>
+              <w:t>Thống kê Lương nhân viên</w:t>
+            </w:r>
+          </w:p>
+        </w:tc>
+        <w:tc>
+          <w:tcPr>
+            <w:tcW w:w="1620" w:type="dxa"/>
+          </w:tcPr>
+          <w:p>
+            <w:pPr>
+              <w:pStyle w:val="ListParagraph"/>
+              <w:ind w:left="0"/>
+              <w:jc w:val="center"/>
+              <w:rPr>
+                <w:rFonts w:ascii="Segoe UI" w:hAnsi="Segoe UI" w:cs="Segoe UI"/>
+                <w:sz w:val="24"/>
+                <w:szCs w:val="24"/>
+              </w:rPr>
+            </w:pPr>
+            <w:r>
+              <w:rPr>
+                <w:rFonts w:ascii="Segoe UI" w:hAnsi="Segoe UI" w:cs="Segoe UI"/>
+                <w:sz w:val="24"/>
+                <w:szCs w:val="24"/>
+              </w:rPr>
+              <w:t>BM1</w:t>
+            </w:r>
+          </w:p>
+        </w:tc>
+        <w:tc>
+          <w:tcPr>
+            <w:tcW w:w="1800" w:type="dxa"/>
+          </w:tcPr>
+          <w:p>
+            <w:pPr>
+              <w:pStyle w:val="ListParagraph"/>
+              <w:ind w:left="0"/>
+              <w:jc w:val="center"/>
+              <w:rPr>
+                <w:rFonts w:ascii="Segoe UI" w:hAnsi="Segoe UI" w:cs="Segoe UI"/>
+                <w:sz w:val="24"/>
+                <w:szCs w:val="24"/>
+              </w:rPr>
+            </w:pPr>
+          </w:p>
+        </w:tc>
+        <w:tc>
+          <w:tcPr>
+            <w:tcW w:w="1980" w:type="dxa"/>
+          </w:tcPr>
+          <w:p>
+            <w:pPr>
+              <w:pStyle w:val="ListParagraph"/>
+              <w:ind w:left="0"/>
+              <w:jc w:val="center"/>
+              <w:rPr>
+                <w:rFonts w:ascii="Segoe UI" w:hAnsi="Segoe UI" w:cs="Segoe UI"/>
+                <w:sz w:val="24"/>
+                <w:szCs w:val="24"/>
+              </w:rPr>
+            </w:pPr>
+          </w:p>
+        </w:tc>
+      </w:tr>
+      <w:tr>
+        <w:tc>
+          <w:tcPr>
+            <w:tcW w:w="895" w:type="dxa"/>
+          </w:tcPr>
+          <w:p>
+            <w:pPr>
+              <w:pStyle w:val="ListParagraph"/>
+              <w:ind w:left="0"/>
+              <w:jc w:val="center"/>
+              <w:rPr>
+                <w:rFonts w:ascii="Segoe UI" w:hAnsi="Segoe UI" w:cs="Segoe UI"/>
+                <w:sz w:val="24"/>
+                <w:szCs w:val="24"/>
+              </w:rPr>
+            </w:pPr>
+            <w:r>
+              <w:rPr>
+                <w:rFonts w:ascii="Segoe UI" w:hAnsi="Segoe UI" w:cs="Segoe UI"/>
+                <w:sz w:val="24"/>
+                <w:szCs w:val="24"/>
+              </w:rPr>
+              <w:t>2</w:t>
+            </w:r>
+          </w:p>
+        </w:tc>
+        <w:tc>
+          <w:tcPr>
+            <w:tcW w:w="3240" w:type="dxa"/>
+          </w:tcPr>
+          <w:p>
+            <w:pPr>
+              <w:pStyle w:val="ListParagraph"/>
+              <w:ind w:left="0"/>
+              <w:jc w:val="center"/>
+              <w:rPr>
+                <w:rFonts w:ascii="Segoe UI" w:hAnsi="Segoe UI" w:cs="Segoe UI"/>
+                <w:sz w:val="24"/>
+                <w:szCs w:val="24"/>
+              </w:rPr>
+            </w:pPr>
+            <w:r>
+              <w:rPr>
+                <w:rFonts w:ascii="Segoe UI" w:hAnsi="Segoe UI" w:cs="Segoe UI"/>
+                <w:sz w:val="24"/>
+                <w:szCs w:val="24"/>
+              </w:rPr>
+              <w:t xml:space="preserve">Thống kê Chi phí nhập NVL </w:t>
+            </w:r>
+          </w:p>
+        </w:tc>
+        <w:tc>
+          <w:tcPr>
+            <w:tcW w:w="1620" w:type="dxa"/>
+          </w:tcPr>
+          <w:p>
+            <w:pPr>
+              <w:pStyle w:val="ListParagraph"/>
+              <w:ind w:left="0"/>
+              <w:jc w:val="center"/>
+              <w:rPr>
+                <w:rFonts w:ascii="Segoe UI" w:hAnsi="Segoe UI" w:cs="Segoe UI"/>
+                <w:sz w:val="24"/>
+                <w:szCs w:val="24"/>
+              </w:rPr>
+            </w:pPr>
+            <w:r>
+              <w:rPr>
+                <w:rFonts w:ascii="Segoe UI" w:hAnsi="Segoe UI" w:cs="Segoe UI"/>
+                <w:sz w:val="24"/>
+                <w:szCs w:val="24"/>
+              </w:rPr>
+              <w:t>BM2</w:t>
+            </w:r>
+          </w:p>
+        </w:tc>
+        <w:tc>
+          <w:tcPr>
+            <w:tcW w:w="1800" w:type="dxa"/>
+          </w:tcPr>
+          <w:p>
+            <w:pPr>
+              <w:pStyle w:val="ListParagraph"/>
+              <w:ind w:left="0"/>
+              <w:jc w:val="center"/>
+              <w:rPr>
+                <w:rFonts w:ascii="Segoe UI" w:hAnsi="Segoe UI" w:cs="Segoe UI"/>
+                <w:sz w:val="24"/>
+                <w:szCs w:val="24"/>
+              </w:rPr>
+            </w:pPr>
+          </w:p>
+        </w:tc>
+        <w:tc>
+          <w:tcPr>
+            <w:tcW w:w="1980" w:type="dxa"/>
+          </w:tcPr>
+          <w:p>
+            <w:pPr>
+              <w:pStyle w:val="ListParagraph"/>
+              <w:ind w:left="0"/>
+              <w:jc w:val="center"/>
+              <w:rPr>
+                <w:rFonts w:ascii="Segoe UI" w:hAnsi="Segoe UI" w:cs="Segoe UI"/>
+                <w:sz w:val="24"/>
+                <w:szCs w:val="24"/>
+              </w:rPr>
+            </w:pPr>
+          </w:p>
+        </w:tc>
+      </w:tr>
+      <w:tr>
+        <w:tc>
+          <w:tcPr>
+            <w:tcW w:w="895" w:type="dxa"/>
+          </w:tcPr>
+          <w:p>
+            <w:pPr>
+              <w:pStyle w:val="ListParagraph"/>
+              <w:ind w:left="0"/>
+              <w:jc w:val="center"/>
+              <w:rPr>
+                <w:rFonts w:ascii="Segoe UI" w:hAnsi="Segoe UI" w:cs="Segoe UI"/>
+                <w:sz w:val="24"/>
+                <w:szCs w:val="24"/>
+              </w:rPr>
+            </w:pPr>
+            <w:r>
+              <w:rPr>
+                <w:rFonts w:ascii="Segoe UI" w:hAnsi="Segoe UI" w:cs="Segoe UI"/>
+                <w:sz w:val="24"/>
+                <w:szCs w:val="24"/>
+              </w:rPr>
+              <w:t>3</w:t>
+            </w:r>
+          </w:p>
+        </w:tc>
+        <w:tc>
+          <w:tcPr>
+            <w:tcW w:w="3240" w:type="dxa"/>
+          </w:tcPr>
+          <w:p>
+            <w:pPr>
+              <w:pStyle w:val="ListParagraph"/>
+              <w:ind w:left="0"/>
+              <w:jc w:val="center"/>
+              <w:rPr>
+                <w:rFonts w:ascii="Segoe UI" w:hAnsi="Segoe UI" w:cs="Segoe UI"/>
+                <w:sz w:val="24"/>
+                <w:szCs w:val="24"/>
+              </w:rPr>
+            </w:pPr>
+            <w:r>
+              <w:rPr>
+                <w:rFonts w:ascii="Segoe UI" w:hAnsi="Segoe UI" w:cs="Segoe UI"/>
+                <w:sz w:val="24"/>
+                <w:szCs w:val="24"/>
+              </w:rPr>
+              <w:t>Thống kê Doanh thu</w:t>
+            </w:r>
+          </w:p>
+        </w:tc>
+        <w:tc>
+          <w:tcPr>
+            <w:tcW w:w="1620" w:type="dxa"/>
+          </w:tcPr>
+          <w:p>
+            <w:pPr>
+              <w:pStyle w:val="ListParagraph"/>
+              <w:ind w:left="0"/>
+              <w:jc w:val="center"/>
+              <w:rPr>
+                <w:rFonts w:ascii="Segoe UI" w:hAnsi="Segoe UI" w:cs="Segoe UI"/>
+                <w:sz w:val="24"/>
+                <w:szCs w:val="24"/>
+              </w:rPr>
+            </w:pPr>
+            <w:r>
+              <w:rPr>
+                <w:rFonts w:ascii="Segoe UI" w:hAnsi="Segoe UI" w:cs="Segoe UI"/>
+                <w:sz w:val="24"/>
+                <w:szCs w:val="24"/>
+              </w:rPr>
+              <w:t>BM3</w:t>
+            </w:r>
+          </w:p>
+        </w:tc>
+        <w:tc>
+          <w:tcPr>
+            <w:tcW w:w="1800" w:type="dxa"/>
+          </w:tcPr>
+          <w:p>
+            <w:pPr>
+              <w:pStyle w:val="ListParagraph"/>
+              <w:ind w:left="0"/>
+              <w:jc w:val="center"/>
+              <w:rPr>
+                <w:rFonts w:ascii="Segoe UI" w:hAnsi="Segoe UI" w:cs="Segoe UI"/>
+                <w:sz w:val="24"/>
+                <w:szCs w:val="24"/>
+              </w:rPr>
+            </w:pPr>
+          </w:p>
+        </w:tc>
+        <w:tc>
+          <w:tcPr>
+            <w:tcW w:w="1980" w:type="dxa"/>
+          </w:tcPr>
+          <w:p>
+            <w:pPr>
+              <w:pStyle w:val="ListParagraph"/>
+              <w:ind w:left="0"/>
+              <w:jc w:val="center"/>
+              <w:rPr>
+                <w:rFonts w:ascii="Segoe UI" w:hAnsi="Segoe UI" w:cs="Segoe UI"/>
+                <w:sz w:val="24"/>
+                <w:szCs w:val="24"/>
+              </w:rPr>
+            </w:pPr>
+          </w:p>
+        </w:tc>
+      </w:tr>
+      <w:tr>
+        <w:tc>
+          <w:tcPr>
+            <w:tcW w:w="895" w:type="dxa"/>
+          </w:tcPr>
+          <w:p>
+            <w:pPr>
+              <w:pStyle w:val="ListParagraph"/>
+              <w:ind w:left="0"/>
+              <w:jc w:val="center"/>
+              <w:rPr>
+                <w:rFonts w:ascii="Segoe UI" w:hAnsi="Segoe UI" w:cs="Segoe UI"/>
+                <w:sz w:val="24"/>
+                <w:szCs w:val="24"/>
+              </w:rPr>
+            </w:pPr>
+            <w:r>
+              <w:rPr>
+                <w:rFonts w:ascii="Segoe UI" w:hAnsi="Segoe UI" w:cs="Segoe UI"/>
+                <w:sz w:val="24"/>
+                <w:szCs w:val="24"/>
+              </w:rPr>
+              <w:t>4</w:t>
+            </w:r>
+          </w:p>
+        </w:tc>
+        <w:tc>
+          <w:tcPr>
+            <w:tcW w:w="3240" w:type="dxa"/>
+          </w:tcPr>
+          <w:p>
+            <w:pPr>
+              <w:pStyle w:val="ListParagraph"/>
+              <w:ind w:left="0"/>
+              <w:jc w:val="center"/>
+              <w:rPr>
+                <w:rFonts w:ascii="Segoe UI" w:hAnsi="Segoe UI" w:cs="Segoe UI"/>
+                <w:sz w:val="24"/>
+                <w:szCs w:val="24"/>
+              </w:rPr>
+            </w:pPr>
+            <w:r>
+              <w:rPr>
+                <w:rFonts w:ascii="Segoe UI" w:hAnsi="Segoe UI" w:cs="Segoe UI"/>
+                <w:sz w:val="24"/>
+                <w:szCs w:val="24"/>
+              </w:rPr>
+              <w:t>Thống kê Bán hàng</w:t>
+            </w:r>
+          </w:p>
+        </w:tc>
+        <w:tc>
+          <w:tcPr>
+            <w:tcW w:w="1620" w:type="dxa"/>
+          </w:tcPr>
+          <w:p>
+            <w:pPr>
+              <w:pStyle w:val="ListParagraph"/>
+              <w:ind w:left="0"/>
+              <w:jc w:val="center"/>
+              <w:rPr>
+                <w:rFonts w:ascii="Segoe UI" w:hAnsi="Segoe UI" w:cs="Segoe UI"/>
+                <w:sz w:val="24"/>
+                <w:szCs w:val="24"/>
+              </w:rPr>
+            </w:pPr>
+            <w:r>
+              <w:rPr>
+                <w:rFonts w:ascii="Segoe UI" w:hAnsi="Segoe UI" w:cs="Segoe UI"/>
+                <w:sz w:val="24"/>
+                <w:szCs w:val="24"/>
+              </w:rPr>
+              <w:t>BM4</w:t>
+            </w:r>
+          </w:p>
+        </w:tc>
+        <w:tc>
+          <w:tcPr>
+            <w:tcW w:w="1800" w:type="dxa"/>
+          </w:tcPr>
+          <w:p>
+            <w:pPr>
+              <w:pStyle w:val="ListParagraph"/>
+              <w:ind w:left="0"/>
+              <w:jc w:val="center"/>
+              <w:rPr>
+                <w:rFonts w:ascii="Segoe UI" w:hAnsi="Segoe UI" w:cs="Segoe UI"/>
+                <w:sz w:val="24"/>
+                <w:szCs w:val="24"/>
+              </w:rPr>
+            </w:pPr>
+          </w:p>
+        </w:tc>
+        <w:tc>
+          <w:tcPr>
+            <w:tcW w:w="1980" w:type="dxa"/>
+          </w:tcPr>
+          <w:p>
+            <w:pPr>
+              <w:pStyle w:val="ListParagraph"/>
+              <w:ind w:left="0"/>
+              <w:jc w:val="center"/>
+              <w:rPr>
+                <w:rFonts w:ascii="Segoe UI" w:hAnsi="Segoe UI" w:cs="Segoe UI"/>
+                <w:sz w:val="24"/>
+                <w:szCs w:val="24"/>
+              </w:rPr>
+            </w:pPr>
+          </w:p>
+        </w:tc>
+      </w:tr>
+    </w:tbl>
+    <w:p>
+      <w:pPr>
+        <w:rPr>
+          <w:b/>
+          <w:sz w:val="28"/>
+          <w:szCs w:val="48"/>
+        </w:rPr>
+      </w:pPr>
+    </w:p>
+    <w:p>
+      <w:pPr>
+        <w:pStyle w:val="ListParagraph"/>
+        <w:spacing w:line="240" w:lineRule="auto"/>
+        <w:ind w:left="-90"/>
+        <w:rPr>
+          <w:rFonts w:ascii="Segoe UI" w:hAnsi="Segoe UI" w:cs="Segoe UI"/>
+          <w:b/>
+          <w:sz w:val="24"/>
+          <w:szCs w:val="24"/>
+          <w:u w:val="single"/>
+        </w:rPr>
+      </w:pPr>
+      <w:r>
+        <w:rPr>
+          <w:rFonts w:ascii="Segoe UI" w:hAnsi="Segoe UI" w:cs="Segoe UI"/>
+          <w:b/>
+          <w:sz w:val="24"/>
+          <w:szCs w:val="24"/>
+          <w:u w:val="single"/>
+        </w:rPr>
+        <w:t>Y</w:t>
+      </w:r>
+      <w:r>
+        <w:rPr>
+          <w:rFonts w:ascii="Segoe UI" w:hAnsi="Segoe UI" w:cs="Segoe UI"/>
+          <w:b/>
+          <w:sz w:val="24"/>
+          <w:szCs w:val="24"/>
+          <w:u w:val="single"/>
+        </w:rPr>
+        <w:t>êu cầu tiến hóa:</w:t>
+      </w:r>
+    </w:p>
+    <w:p>
+      <w:pPr>
+        <w:pStyle w:val="ListParagraph"/>
+        <w:spacing w:line="240" w:lineRule="auto"/>
+        <w:ind w:left="-90"/>
+        <w:rPr>
+          <w:rFonts w:ascii="Segoe UI" w:hAnsi="Segoe UI" w:cs="Segoe UI"/>
+          <w:b/>
+          <w:sz w:val="24"/>
+          <w:szCs w:val="24"/>
+          <w:u w:val="single"/>
+        </w:rPr>
+      </w:pPr>
+    </w:p>
+    <w:tbl>
+      <w:tblPr>
+        <w:tblStyle w:val="TableGrid"/>
+        <w:tblW w:w="0" w:type="auto"/>
+        <w:tblInd w:w="-90" w:type="dxa"/>
+        <w:tblLook w:val="04A0" w:firstRow="1" w:lastRow="0" w:firstColumn="1" w:lastColumn="0" w:noHBand="0" w:noVBand="1"/>
+      </w:tblPr>
+      <w:tblGrid>
+        <w:gridCol w:w="3150"/>
+        <w:gridCol w:w="2700"/>
+        <w:gridCol w:w="2790"/>
+      </w:tblGrid>
+      <w:tr>
+        <w:tc>
+          <w:tcPr>
+            <w:tcW w:w="3150" w:type="dxa"/>
+          </w:tcPr>
+          <w:p>
+            <w:pPr>
+              <w:pStyle w:val="ListParagraph"/>
+              <w:ind w:left="0"/>
+              <w:rPr>
+                <w:rFonts w:ascii="Segoe UI" w:hAnsi="Segoe UI" w:cs="Segoe UI"/>
+                <w:sz w:val="24"/>
+                <w:szCs w:val="24"/>
+              </w:rPr>
+            </w:pPr>
+            <w:r>
+              <w:rPr>
+                <w:rFonts w:ascii="Segoe UI" w:hAnsi="Segoe UI" w:cs="Segoe UI"/>
+                <w:sz w:val="24"/>
+                <w:szCs w:val="24"/>
+              </w:rPr>
+              <w:t>Nghiệp vụ</w:t>
+            </w:r>
+          </w:p>
+        </w:tc>
+        <w:tc>
+          <w:tcPr>
+            <w:tcW w:w="2700" w:type="dxa"/>
+          </w:tcPr>
+          <w:p>
+            <w:pPr>
+              <w:pStyle w:val="ListParagraph"/>
+              <w:ind w:left="0"/>
+              <w:rPr>
+                <w:rFonts w:ascii="Segoe UI" w:hAnsi="Segoe UI" w:cs="Segoe UI"/>
+                <w:sz w:val="24"/>
+                <w:szCs w:val="24"/>
+              </w:rPr>
+            </w:pPr>
+            <w:r>
+              <w:rPr>
+                <w:rFonts w:ascii="Segoe UI" w:hAnsi="Segoe UI" w:cs="Segoe UI"/>
+                <w:sz w:val="24"/>
+                <w:szCs w:val="24"/>
+              </w:rPr>
+              <w:t>Tham số cần thay đổi</w:t>
+            </w:r>
+          </w:p>
+        </w:tc>
+        <w:tc>
+          <w:tcPr>
+            <w:tcW w:w="2790" w:type="dxa"/>
+          </w:tcPr>
+          <w:p>
+            <w:pPr>
+              <w:pStyle w:val="ListParagraph"/>
+              <w:ind w:left="0"/>
+              <w:rPr>
+                <w:rFonts w:ascii="Segoe UI" w:hAnsi="Segoe UI" w:cs="Segoe UI"/>
+                <w:sz w:val="24"/>
+                <w:szCs w:val="24"/>
+              </w:rPr>
+            </w:pPr>
+            <w:r>
+              <w:rPr>
+                <w:rFonts w:ascii="Segoe UI" w:hAnsi="Segoe UI" w:cs="Segoe UI"/>
+                <w:sz w:val="24"/>
+                <w:szCs w:val="24"/>
+              </w:rPr>
+              <w:t>Miền giá trị cần thay đổi</w:t>
+            </w:r>
+          </w:p>
+        </w:tc>
+      </w:tr>
+      <w:tr>
+        <w:tc>
+          <w:tcPr>
+            <w:tcW w:w="3150" w:type="dxa"/>
+          </w:tcPr>
+          <w:p>
+            <w:pPr>
+              <w:pStyle w:val="ListParagraph"/>
+              <w:ind w:left="0"/>
+              <w:rPr>
+                <w:rFonts w:ascii="Segoe UI" w:hAnsi="Segoe UI" w:cs="Segoe UI"/>
+                <w:sz w:val="24"/>
+                <w:szCs w:val="24"/>
+              </w:rPr>
+            </w:pPr>
+          </w:p>
+        </w:tc>
+        <w:tc>
+          <w:tcPr>
+            <w:tcW w:w="2700" w:type="dxa"/>
+          </w:tcPr>
+          <w:p>
+            <w:pPr>
+              <w:pStyle w:val="ListParagraph"/>
+              <w:ind w:left="0"/>
+              <w:rPr>
+                <w:rFonts w:ascii="Segoe UI" w:hAnsi="Segoe UI" w:cs="Segoe UI"/>
+                <w:sz w:val="24"/>
+                <w:szCs w:val="24"/>
+              </w:rPr>
+            </w:pPr>
+          </w:p>
+        </w:tc>
+        <w:tc>
+          <w:tcPr>
+            <w:tcW w:w="2790" w:type="dxa"/>
+          </w:tcPr>
+          <w:p>
+            <w:pPr>
+              <w:pStyle w:val="ListParagraph"/>
+              <w:ind w:left="0"/>
+              <w:rPr>
+                <w:rFonts w:ascii="Segoe UI" w:hAnsi="Segoe UI" w:cs="Segoe UI"/>
+                <w:sz w:val="24"/>
+                <w:szCs w:val="24"/>
+              </w:rPr>
+            </w:pPr>
+          </w:p>
+        </w:tc>
+      </w:tr>
+    </w:tbl>
+    <w:p>
+      <w:pPr>
+        <w:pStyle w:val="ListParagraph"/>
+        <w:spacing w:line="240" w:lineRule="auto"/>
+        <w:ind w:left="-90"/>
+        <w:rPr>
+          <w:rFonts w:ascii="Segoe UI" w:hAnsi="Segoe UI" w:cs="Segoe UI"/>
+          <w:sz w:val="24"/>
+          <w:szCs w:val="24"/>
+        </w:rPr>
+      </w:pPr>
+    </w:p>
+    <w:p>
+      <w:pPr>
+        <w:pStyle w:val="ListParagraph"/>
+        <w:spacing w:line="240" w:lineRule="auto"/>
+        <w:ind w:left="-90"/>
+        <w:rPr>
+          <w:rFonts w:ascii="Segoe UI" w:hAnsi="Segoe UI" w:cs="Segoe UI"/>
+          <w:b/>
+          <w:sz w:val="24"/>
+          <w:szCs w:val="24"/>
+          <w:u w:val="single"/>
+        </w:rPr>
+      </w:pPr>
+      <w:r>
+        <w:rPr>
+          <w:rFonts w:ascii="Segoe UI" w:hAnsi="Segoe UI" w:cs="Segoe UI"/>
+          <w:b/>
+          <w:sz w:val="24"/>
+          <w:szCs w:val="24"/>
+          <w:u w:val="single"/>
+        </w:rPr>
+        <w:lastRenderedPageBreak/>
+        <w:t>Bảng trách nhiệm yêu cầu tiến hóa:</w:t>
+      </w:r>
+    </w:p>
+    <w:p>
+      <w:pPr>
+        <w:pStyle w:val="ListParagraph"/>
+        <w:spacing w:line="240" w:lineRule="auto"/>
+        <w:ind w:left="-90"/>
+        <w:rPr>
+          <w:rFonts w:ascii="Segoe UI" w:hAnsi="Segoe UI" w:cs="Segoe UI"/>
+          <w:sz w:val="24"/>
+          <w:szCs w:val="24"/>
+        </w:rPr>
+      </w:pPr>
+    </w:p>
+    <w:tbl>
+      <w:tblPr>
+        <w:tblStyle w:val="TableGrid"/>
+        <w:tblW w:w="0" w:type="auto"/>
+        <w:tblInd w:w="-90" w:type="dxa"/>
+        <w:tblLook w:val="04A0" w:firstRow="1" w:lastRow="0" w:firstColumn="1" w:lastColumn="0" w:noHBand="0" w:noVBand="1"/>
+      </w:tblPr>
+      <w:tblGrid>
+        <w:gridCol w:w="2430"/>
+        <w:gridCol w:w="2880"/>
+        <w:gridCol w:w="1980"/>
+      </w:tblGrid>
+      <w:tr>
+        <w:tc>
+          <w:tcPr>
+            <w:tcW w:w="2430" w:type="dxa"/>
+          </w:tcPr>
+          <w:p>
+            <w:pPr>
+              <w:pStyle w:val="ListParagraph"/>
+              <w:ind w:left="0"/>
+              <w:jc w:val="center"/>
+              <w:rPr>
+                <w:rFonts w:ascii="Segoe UI" w:hAnsi="Segoe UI" w:cs="Segoe UI"/>
+                <w:sz w:val="24"/>
+                <w:szCs w:val="24"/>
+              </w:rPr>
+            </w:pPr>
+            <w:r>
+              <w:rPr>
+                <w:rFonts w:ascii="Segoe UI" w:hAnsi="Segoe UI" w:cs="Segoe UI"/>
+                <w:sz w:val="24"/>
+                <w:szCs w:val="24"/>
+              </w:rPr>
+              <w:t>Nghiệp vụ</w:t>
+            </w:r>
+          </w:p>
+        </w:tc>
+        <w:tc>
+          <w:tcPr>
+            <w:tcW w:w="2880" w:type="dxa"/>
+          </w:tcPr>
+          <w:p>
+            <w:pPr>
+              <w:pStyle w:val="ListParagraph"/>
+              <w:ind w:left="0"/>
+              <w:jc w:val="center"/>
+              <w:rPr>
+                <w:rFonts w:ascii="Segoe UI" w:hAnsi="Segoe UI" w:cs="Segoe UI"/>
+                <w:sz w:val="24"/>
+                <w:szCs w:val="24"/>
+              </w:rPr>
+            </w:pPr>
+            <w:r>
+              <w:rPr>
+                <w:rFonts w:ascii="Segoe UI" w:hAnsi="Segoe UI" w:cs="Segoe UI"/>
+                <w:sz w:val="24"/>
+                <w:szCs w:val="24"/>
+              </w:rPr>
+              <w:t>Người dùng</w:t>
+            </w:r>
+          </w:p>
+        </w:tc>
+        <w:tc>
+          <w:tcPr>
+            <w:tcW w:w="1980" w:type="dxa"/>
+          </w:tcPr>
+          <w:p>
+            <w:pPr>
+              <w:pStyle w:val="ListParagraph"/>
+              <w:ind w:left="0"/>
+              <w:jc w:val="center"/>
+              <w:rPr>
+                <w:rFonts w:ascii="Segoe UI" w:hAnsi="Segoe UI" w:cs="Segoe UI"/>
+                <w:sz w:val="24"/>
+                <w:szCs w:val="24"/>
+              </w:rPr>
+            </w:pPr>
+            <w:r>
+              <w:rPr>
+                <w:rFonts w:ascii="Segoe UI" w:hAnsi="Segoe UI" w:cs="Segoe UI"/>
+                <w:sz w:val="24"/>
+                <w:szCs w:val="24"/>
+              </w:rPr>
+              <w:t>Phần mềm</w:t>
+            </w:r>
+          </w:p>
+        </w:tc>
+      </w:tr>
+      <w:tr>
+        <w:tc>
+          <w:tcPr>
+            <w:tcW w:w="2430" w:type="dxa"/>
+          </w:tcPr>
+          <w:p>
+            <w:pPr>
+              <w:pStyle w:val="ListParagraph"/>
+              <w:ind w:left="0"/>
+              <w:rPr>
+                <w:rFonts w:ascii="Segoe UI" w:hAnsi="Segoe UI" w:cs="Segoe UI"/>
+                <w:sz w:val="24"/>
+                <w:szCs w:val="24"/>
+              </w:rPr>
+            </w:pPr>
+          </w:p>
+        </w:tc>
+        <w:tc>
+          <w:tcPr>
+            <w:tcW w:w="2880" w:type="dxa"/>
+          </w:tcPr>
+          <w:p>
+            <w:pPr>
+              <w:pStyle w:val="ListParagraph"/>
+              <w:ind w:left="0"/>
+              <w:rPr>
+                <w:rFonts w:ascii="Segoe UI" w:hAnsi="Segoe UI" w:cs="Segoe UI"/>
+                <w:sz w:val="24"/>
+                <w:szCs w:val="24"/>
+              </w:rPr>
+            </w:pPr>
+          </w:p>
+        </w:tc>
+        <w:tc>
+          <w:tcPr>
+            <w:tcW w:w="1980" w:type="dxa"/>
+          </w:tcPr>
+          <w:p>
+            <w:pPr>
+              <w:pStyle w:val="ListParagraph"/>
+              <w:ind w:left="0"/>
+              <w:rPr>
+                <w:rFonts w:ascii="Segoe UI" w:hAnsi="Segoe UI" w:cs="Segoe UI"/>
+                <w:sz w:val="24"/>
+                <w:szCs w:val="24"/>
+              </w:rPr>
+            </w:pPr>
+          </w:p>
+        </w:tc>
+      </w:tr>
+    </w:tbl>
+    <w:p>
+      <w:pPr>
+        <w:spacing w:line="240" w:lineRule="auto"/>
+        <w:rPr>
+          <w:rFonts w:ascii="Segoe UI" w:hAnsi="Segoe UI" w:cs="Segoe UI"/>
+          <w:sz w:val="24"/>
+          <w:szCs w:val="24"/>
+        </w:rPr>
+      </w:pPr>
+    </w:p>
+    <w:p>
+      <w:pPr>
+        <w:pStyle w:val="ListParagraph"/>
+        <w:spacing w:line="240" w:lineRule="auto"/>
+        <w:ind w:left="-90"/>
+        <w:rPr>
+          <w:rFonts w:ascii="Segoe UI" w:hAnsi="Segoe UI" w:cs="Segoe UI"/>
+          <w:b/>
+          <w:sz w:val="24"/>
+          <w:szCs w:val="24"/>
+          <w:u w:val="single"/>
+        </w:rPr>
+      </w:pPr>
+    </w:p>
+    <w:p>
+      <w:pPr>
+        <w:pStyle w:val="ListParagraph"/>
+        <w:spacing w:line="240" w:lineRule="auto"/>
+        <w:ind w:left="-90"/>
+        <w:rPr>
+          <w:rFonts w:ascii="Segoe UI" w:hAnsi="Segoe UI" w:cs="Segoe UI"/>
+          <w:b/>
+          <w:sz w:val="24"/>
+          <w:szCs w:val="24"/>
+          <w:u w:val="single"/>
+        </w:rPr>
+      </w:pPr>
+      <w:r>
+        <w:rPr>
+          <w:rFonts w:ascii="Segoe UI" w:hAnsi="Segoe UI" w:cs="Segoe UI"/>
+          <w:b/>
+          <w:sz w:val="24"/>
+          <w:szCs w:val="24"/>
+          <w:u w:val="single"/>
+        </w:rPr>
+        <w:t>Y</w:t>
+      </w:r>
+      <w:r>
+        <w:rPr>
+          <w:rFonts w:ascii="Segoe UI" w:hAnsi="Segoe UI" w:cs="Segoe UI"/>
+          <w:b/>
+          <w:sz w:val="24"/>
+          <w:szCs w:val="24"/>
+          <w:u w:val="single"/>
+        </w:rPr>
+        <w:t>êu cầu hiệu quả</w:t>
+      </w:r>
+      <w:r>
+        <w:rPr>
+          <w:rFonts w:ascii="Segoe UI" w:hAnsi="Segoe UI" w:cs="Segoe UI"/>
+          <w:b/>
+          <w:sz w:val="24"/>
+          <w:szCs w:val="24"/>
+          <w:u w:val="single"/>
+        </w:rPr>
+        <w:t xml:space="preserve"> :</w:t>
+      </w:r>
+    </w:p>
+    <w:tbl>
+      <w:tblPr>
+        <w:tblStyle w:val="TableGrid"/>
+        <w:tblW w:w="0" w:type="auto"/>
+        <w:tblLook w:val="04A0" w:firstRow="1" w:lastRow="0" w:firstColumn="1" w:lastColumn="0" w:noHBand="0" w:noVBand="1"/>
+      </w:tblPr>
+      <w:tblGrid>
+        <w:gridCol w:w="872"/>
+        <w:gridCol w:w="2739"/>
+        <w:gridCol w:w="1797"/>
+        <w:gridCol w:w="1811"/>
+        <w:gridCol w:w="1797"/>
+      </w:tblGrid>
+      <w:tr>
+        <w:tc>
+          <w:tcPr>
+            <w:tcW w:w="895" w:type="dxa"/>
+          </w:tcPr>
+          <w:p>
+            <w:pPr>
+              <w:jc w:val="center"/>
+              <w:rPr>
+                <w:rFonts w:ascii="Segoe UI" w:hAnsi="Segoe UI" w:cs="Segoe UI"/>
+                <w:sz w:val="24"/>
+                <w:szCs w:val="24"/>
+              </w:rPr>
+            </w:pPr>
+            <w:r>
+              <w:rPr>
+                <w:rFonts w:ascii="Segoe UI" w:hAnsi="Segoe UI" w:cs="Segoe UI"/>
+                <w:sz w:val="24"/>
+                <w:szCs w:val="24"/>
+              </w:rPr>
+              <w:t>Stt</w:t>
+            </w:r>
+          </w:p>
+        </w:tc>
+        <w:tc>
+          <w:tcPr>
+            <w:tcW w:w="2845" w:type="dxa"/>
+          </w:tcPr>
+          <w:p>
+            <w:pPr>
+              <w:jc w:val="center"/>
+              <w:rPr>
+                <w:rFonts w:ascii="Segoe UI" w:hAnsi="Segoe UI" w:cs="Segoe UI"/>
+                <w:sz w:val="24"/>
+                <w:szCs w:val="24"/>
+              </w:rPr>
+            </w:pPr>
+            <w:r>
+              <w:rPr>
+                <w:rFonts w:ascii="Segoe UI" w:hAnsi="Segoe UI" w:cs="Segoe UI"/>
+                <w:sz w:val="24"/>
+                <w:szCs w:val="24"/>
+              </w:rPr>
+              <w:t>Nghiệp vụ</w:t>
+            </w:r>
+          </w:p>
+        </w:tc>
+        <w:tc>
+          <w:tcPr>
+            <w:tcW w:w="1870" w:type="dxa"/>
+          </w:tcPr>
+          <w:p>
+            <w:pPr>
+              <w:jc w:val="center"/>
+              <w:rPr>
+                <w:rFonts w:ascii="Segoe UI" w:hAnsi="Segoe UI" w:cs="Segoe UI"/>
+                <w:sz w:val="24"/>
+                <w:szCs w:val="24"/>
+              </w:rPr>
+            </w:pPr>
+            <w:r>
+              <w:rPr>
+                <w:rFonts w:ascii="Segoe UI" w:hAnsi="Segoe UI" w:cs="Segoe UI"/>
+                <w:sz w:val="24"/>
+                <w:szCs w:val="24"/>
+              </w:rPr>
+              <w:t>Tốc độ xử lý</w:t>
+            </w:r>
+          </w:p>
+        </w:tc>
+        <w:tc>
+          <w:tcPr>
+            <w:tcW w:w="1870" w:type="dxa"/>
+          </w:tcPr>
+          <w:p>
+            <w:pPr>
+              <w:jc w:val="center"/>
+              <w:rPr>
+                <w:rFonts w:ascii="Segoe UI" w:hAnsi="Segoe UI" w:cs="Segoe UI"/>
+                <w:sz w:val="24"/>
+                <w:szCs w:val="24"/>
+              </w:rPr>
+            </w:pPr>
+            <w:r>
+              <w:rPr>
+                <w:rFonts w:ascii="Segoe UI" w:hAnsi="Segoe UI" w:cs="Segoe UI"/>
+                <w:sz w:val="24"/>
+                <w:szCs w:val="24"/>
+              </w:rPr>
+              <w:t>Dung lương dự trữ</w:t>
+            </w:r>
+          </w:p>
+        </w:tc>
+        <w:tc>
+          <w:tcPr>
+            <w:tcW w:w="1870" w:type="dxa"/>
+          </w:tcPr>
+          <w:p>
+            <w:pPr>
+              <w:jc w:val="center"/>
+              <w:rPr>
+                <w:rFonts w:ascii="Segoe UI" w:hAnsi="Segoe UI" w:cs="Segoe UI"/>
+                <w:sz w:val="24"/>
+                <w:szCs w:val="24"/>
+              </w:rPr>
+            </w:pPr>
+            <w:r>
+              <w:rPr>
+                <w:rFonts w:ascii="Segoe UI" w:hAnsi="Segoe UI" w:cs="Segoe UI"/>
+                <w:sz w:val="24"/>
+                <w:szCs w:val="24"/>
+              </w:rPr>
+              <w:t>Ghi chú</w:t>
+            </w:r>
+          </w:p>
+        </w:tc>
+      </w:tr>
+      <w:tr>
+        <w:tc>
+          <w:tcPr>
+            <w:tcW w:w="895" w:type="dxa"/>
+          </w:tcPr>
+          <w:p>
+            <w:pPr>
+              <w:rPr>
+                <w:rFonts w:ascii="Segoe UI" w:hAnsi="Segoe UI" w:cs="Segoe UI"/>
+                <w:sz w:val="24"/>
+                <w:szCs w:val="24"/>
+              </w:rPr>
+            </w:pPr>
+            <w:r>
+              <w:rPr>
+                <w:rFonts w:ascii="Segoe UI" w:hAnsi="Segoe UI" w:cs="Segoe UI"/>
+                <w:sz w:val="24"/>
+                <w:szCs w:val="24"/>
+              </w:rPr>
+              <w:t>1</w:t>
+            </w:r>
+          </w:p>
+        </w:tc>
+        <w:tc>
+          <w:tcPr>
+            <w:tcW w:w="2845" w:type="dxa"/>
+          </w:tcPr>
+          <w:p>
+            <w:pPr>
+              <w:rPr>
+                <w:rFonts w:ascii="Segoe UI" w:hAnsi="Segoe UI" w:cs="Segoe UI"/>
+                <w:sz w:val="24"/>
+                <w:szCs w:val="24"/>
+              </w:rPr>
+            </w:pPr>
+            <w:r>
+              <w:rPr>
+                <w:rFonts w:ascii="Segoe UI" w:hAnsi="Segoe UI" w:cs="Segoe UI"/>
+                <w:sz w:val="24"/>
+                <w:szCs w:val="24"/>
+              </w:rPr>
+              <w:t xml:space="preserve">Thống kê lương nhân viên </w:t>
+            </w:r>
+          </w:p>
+        </w:tc>
+        <w:tc>
+          <w:tcPr>
+            <w:tcW w:w="1870" w:type="dxa"/>
+          </w:tcPr>
+          <w:p>
+            <w:pPr>
+              <w:rPr>
+                <w:rFonts w:ascii="Segoe UI" w:hAnsi="Segoe UI" w:cs="Segoe UI"/>
+                <w:sz w:val="24"/>
+                <w:szCs w:val="24"/>
+              </w:rPr>
+            </w:pPr>
+            <w:r>
+              <w:rPr>
+                <w:rFonts w:ascii="Segoe UI" w:hAnsi="Segoe UI" w:cs="Segoe UI"/>
+                <w:sz w:val="24"/>
+                <w:szCs w:val="24"/>
+              </w:rPr>
+              <w:t>2s</w:t>
+            </w:r>
+          </w:p>
+        </w:tc>
+        <w:tc>
+          <w:tcPr>
+            <w:tcW w:w="1870" w:type="dxa"/>
+          </w:tcPr>
+          <w:p>
+            <w:pPr>
+              <w:rPr>
+                <w:rFonts w:ascii="Segoe UI" w:hAnsi="Segoe UI" w:cs="Segoe UI"/>
+                <w:sz w:val="24"/>
+                <w:szCs w:val="24"/>
+              </w:rPr>
+            </w:pPr>
+          </w:p>
+        </w:tc>
+        <w:tc>
+          <w:tcPr>
+            <w:tcW w:w="1870" w:type="dxa"/>
+          </w:tcPr>
+          <w:p>
+            <w:pPr>
+              <w:rPr>
+                <w:rFonts w:ascii="Segoe UI" w:hAnsi="Segoe UI" w:cs="Segoe UI"/>
+                <w:sz w:val="24"/>
+                <w:szCs w:val="24"/>
+              </w:rPr>
+            </w:pPr>
+          </w:p>
+        </w:tc>
+      </w:tr>
+      <w:tr>
+        <w:tc>
+          <w:tcPr>
+            <w:tcW w:w="895" w:type="dxa"/>
+          </w:tcPr>
+          <w:p>
+            <w:pPr>
+              <w:rPr>
+                <w:rFonts w:ascii="Segoe UI" w:hAnsi="Segoe UI" w:cs="Segoe UI"/>
+                <w:sz w:val="24"/>
+                <w:szCs w:val="24"/>
+              </w:rPr>
+            </w:pPr>
+            <w:r>
+              <w:rPr>
+                <w:rFonts w:ascii="Segoe UI" w:hAnsi="Segoe UI" w:cs="Segoe UI"/>
+                <w:sz w:val="24"/>
+                <w:szCs w:val="24"/>
+              </w:rPr>
+              <w:t>2</w:t>
+            </w:r>
+          </w:p>
+        </w:tc>
+        <w:tc>
+          <w:tcPr>
+            <w:tcW w:w="2845" w:type="dxa"/>
+          </w:tcPr>
+          <w:p>
+            <w:pPr>
+              <w:rPr>
+                <w:rFonts w:ascii="Segoe UI" w:hAnsi="Segoe UI" w:cs="Segoe UI"/>
+                <w:sz w:val="24"/>
+                <w:szCs w:val="24"/>
+              </w:rPr>
+            </w:pPr>
+            <w:r>
+              <w:rPr>
+                <w:rFonts w:ascii="Segoe UI" w:hAnsi="Segoe UI" w:cs="Segoe UI"/>
+                <w:sz w:val="24"/>
+                <w:szCs w:val="24"/>
+              </w:rPr>
+              <w:t xml:space="preserve">Thống kê chi phí nhập NVL </w:t>
+            </w:r>
+          </w:p>
+        </w:tc>
+        <w:tc>
+          <w:tcPr>
+            <w:tcW w:w="1870" w:type="dxa"/>
+          </w:tcPr>
+          <w:p>
+            <w:pPr>
+              <w:rPr>
+                <w:rFonts w:ascii="Segoe UI" w:hAnsi="Segoe UI" w:cs="Segoe UI"/>
+                <w:sz w:val="24"/>
+                <w:szCs w:val="24"/>
+              </w:rPr>
+            </w:pPr>
+            <w:r>
+              <w:rPr>
+                <w:rFonts w:ascii="Segoe UI" w:hAnsi="Segoe UI" w:cs="Segoe UI"/>
+                <w:sz w:val="24"/>
+                <w:szCs w:val="24"/>
+              </w:rPr>
+              <w:t>2s</w:t>
+            </w:r>
+          </w:p>
+        </w:tc>
+        <w:tc>
+          <w:tcPr>
+            <w:tcW w:w="1870" w:type="dxa"/>
+          </w:tcPr>
+          <w:p>
+            <w:pPr>
+              <w:rPr>
+                <w:rFonts w:ascii="Segoe UI" w:hAnsi="Segoe UI" w:cs="Segoe UI"/>
+                <w:sz w:val="24"/>
+                <w:szCs w:val="24"/>
+              </w:rPr>
+            </w:pPr>
+          </w:p>
+        </w:tc>
+        <w:tc>
+          <w:tcPr>
+            <w:tcW w:w="1870" w:type="dxa"/>
+          </w:tcPr>
+          <w:p>
+            <w:pPr>
+              <w:rPr>
+                <w:rFonts w:ascii="Segoe UI" w:hAnsi="Segoe UI" w:cs="Segoe UI"/>
+                <w:sz w:val="24"/>
+                <w:szCs w:val="24"/>
+              </w:rPr>
+            </w:pPr>
+          </w:p>
+        </w:tc>
+      </w:tr>
+      <w:tr>
+        <w:tc>
+          <w:tcPr>
+            <w:tcW w:w="895" w:type="dxa"/>
+          </w:tcPr>
+          <w:p>
+            <w:pPr>
+              <w:rPr>
+                <w:rFonts w:ascii="Segoe UI" w:hAnsi="Segoe UI" w:cs="Segoe UI"/>
+                <w:sz w:val="24"/>
+                <w:szCs w:val="24"/>
+              </w:rPr>
+            </w:pPr>
+            <w:r>
+              <w:rPr>
+                <w:rFonts w:ascii="Segoe UI" w:hAnsi="Segoe UI" w:cs="Segoe UI"/>
+                <w:sz w:val="24"/>
+                <w:szCs w:val="24"/>
+              </w:rPr>
+              <w:t>3</w:t>
+            </w:r>
+          </w:p>
+        </w:tc>
+        <w:tc>
+          <w:tcPr>
+            <w:tcW w:w="2845" w:type="dxa"/>
+          </w:tcPr>
+          <w:p>
+            <w:pPr>
+              <w:rPr>
+                <w:rFonts w:ascii="Segoe UI" w:hAnsi="Segoe UI" w:cs="Segoe UI"/>
+                <w:sz w:val="24"/>
+                <w:szCs w:val="24"/>
+              </w:rPr>
+            </w:pPr>
+            <w:r>
+              <w:rPr>
+                <w:rFonts w:ascii="Segoe UI" w:hAnsi="Segoe UI" w:cs="Segoe UI"/>
+                <w:sz w:val="24"/>
+                <w:szCs w:val="24"/>
+              </w:rPr>
+              <w:t>Thống kê doanh thu</w:t>
+            </w:r>
+          </w:p>
+        </w:tc>
+        <w:tc>
+          <w:tcPr>
+            <w:tcW w:w="1870" w:type="dxa"/>
+          </w:tcPr>
+          <w:p>
+            <w:pPr>
+              <w:rPr>
+                <w:rFonts w:ascii="Segoe UI" w:hAnsi="Segoe UI" w:cs="Segoe UI"/>
+                <w:sz w:val="24"/>
+                <w:szCs w:val="24"/>
+              </w:rPr>
+            </w:pPr>
+            <w:r>
+              <w:rPr>
+                <w:rFonts w:ascii="Segoe UI" w:hAnsi="Segoe UI" w:cs="Segoe UI"/>
+                <w:sz w:val="24"/>
+                <w:szCs w:val="24"/>
+              </w:rPr>
+              <w:t>2s</w:t>
+            </w:r>
+          </w:p>
+        </w:tc>
+        <w:tc>
+          <w:tcPr>
+            <w:tcW w:w="1870" w:type="dxa"/>
+          </w:tcPr>
+          <w:p>
+            <w:pPr>
+              <w:rPr>
+                <w:rFonts w:ascii="Segoe UI" w:hAnsi="Segoe UI" w:cs="Segoe UI"/>
+                <w:sz w:val="24"/>
+                <w:szCs w:val="24"/>
+              </w:rPr>
+            </w:pPr>
+          </w:p>
+        </w:tc>
+        <w:tc>
+          <w:tcPr>
+            <w:tcW w:w="1870" w:type="dxa"/>
+          </w:tcPr>
+          <w:p>
+            <w:pPr>
+              <w:rPr>
+                <w:rFonts w:ascii="Segoe UI" w:hAnsi="Segoe UI" w:cs="Segoe UI"/>
+                <w:sz w:val="24"/>
+                <w:szCs w:val="24"/>
+              </w:rPr>
+            </w:pPr>
+          </w:p>
+        </w:tc>
+      </w:tr>
+      <w:tr>
+        <w:tc>
+          <w:tcPr>
+            <w:tcW w:w="895" w:type="dxa"/>
+          </w:tcPr>
+          <w:p>
+            <w:pPr>
+              <w:rPr>
+                <w:rFonts w:ascii="Segoe UI" w:hAnsi="Segoe UI" w:cs="Segoe UI"/>
+                <w:sz w:val="24"/>
+                <w:szCs w:val="24"/>
+              </w:rPr>
+            </w:pPr>
+            <w:r>
+              <w:rPr>
+                <w:rFonts w:ascii="Segoe UI" w:hAnsi="Segoe UI" w:cs="Segoe UI"/>
+                <w:sz w:val="24"/>
+                <w:szCs w:val="24"/>
+              </w:rPr>
+              <w:t>4</w:t>
+            </w:r>
+          </w:p>
+        </w:tc>
+        <w:tc>
+          <w:tcPr>
+            <w:tcW w:w="2845" w:type="dxa"/>
+          </w:tcPr>
+          <w:p>
+            <w:pPr>
+              <w:rPr>
+                <w:rFonts w:ascii="Segoe UI" w:hAnsi="Segoe UI" w:cs="Segoe UI"/>
+                <w:sz w:val="24"/>
+                <w:szCs w:val="24"/>
+              </w:rPr>
+            </w:pPr>
+            <w:r>
+              <w:rPr>
+                <w:rFonts w:ascii="Segoe UI" w:hAnsi="Segoe UI" w:cs="Segoe UI"/>
+                <w:sz w:val="24"/>
+                <w:szCs w:val="24"/>
+              </w:rPr>
+              <w:t>Thống kê bán hàng</w:t>
+            </w:r>
+          </w:p>
+        </w:tc>
+        <w:tc>
+          <w:tcPr>
+            <w:tcW w:w="1870" w:type="dxa"/>
+          </w:tcPr>
+          <w:p>
+            <w:pPr>
+              <w:rPr>
+                <w:rFonts w:ascii="Segoe UI" w:hAnsi="Segoe UI" w:cs="Segoe UI"/>
+                <w:sz w:val="24"/>
+                <w:szCs w:val="24"/>
+              </w:rPr>
+            </w:pPr>
+            <w:r>
+              <w:rPr>
+                <w:rFonts w:ascii="Segoe UI" w:hAnsi="Segoe UI" w:cs="Segoe UI"/>
+                <w:sz w:val="24"/>
+                <w:szCs w:val="24"/>
+              </w:rPr>
+              <w:t>2s</w:t>
+            </w:r>
+          </w:p>
+        </w:tc>
+        <w:tc>
+          <w:tcPr>
+            <w:tcW w:w="1870" w:type="dxa"/>
+          </w:tcPr>
+          <w:p>
+            <w:pPr>
+              <w:rPr>
+                <w:rFonts w:ascii="Segoe UI" w:hAnsi="Segoe UI" w:cs="Segoe UI"/>
+                <w:sz w:val="24"/>
+                <w:szCs w:val="24"/>
+              </w:rPr>
+            </w:pPr>
+          </w:p>
+        </w:tc>
+        <w:tc>
+          <w:tcPr>
+            <w:tcW w:w="1870" w:type="dxa"/>
+          </w:tcPr>
+          <w:p>
+            <w:pPr>
+              <w:rPr>
+                <w:rFonts w:ascii="Segoe UI" w:hAnsi="Segoe UI" w:cs="Segoe UI"/>
+                <w:sz w:val="24"/>
+                <w:szCs w:val="24"/>
+              </w:rPr>
+            </w:pPr>
+          </w:p>
+        </w:tc>
+      </w:tr>
+    </w:tbl>
+    <w:p>
+      <w:pPr>
+        <w:spacing w:line="240" w:lineRule="auto"/>
+        <w:rPr>
+          <w:rFonts w:ascii="Segoe UI" w:hAnsi="Segoe UI" w:cs="Segoe UI"/>
+          <w:b/>
+          <w:sz w:val="24"/>
+          <w:szCs w:val="24"/>
+          <w:u w:val="single"/>
+        </w:rPr>
+      </w:pPr>
+    </w:p>
+    <w:p>
+      <w:pPr>
+        <w:pStyle w:val="ListParagraph"/>
+        <w:spacing w:line="240" w:lineRule="auto"/>
+        <w:ind w:left="-90"/>
+        <w:rPr>
+          <w:rFonts w:ascii="Segoe UI" w:hAnsi="Segoe UI" w:cs="Segoe UI"/>
+          <w:b/>
+          <w:sz w:val="24"/>
+          <w:szCs w:val="24"/>
+          <w:u w:val="single"/>
+        </w:rPr>
+      </w:pPr>
+    </w:p>
+    <w:p>
+      <w:pPr>
+        <w:pStyle w:val="ListParagraph"/>
+        <w:spacing w:line="240" w:lineRule="auto"/>
+        <w:ind w:left="-90"/>
+        <w:rPr>
+          <w:rFonts w:ascii="Segoe UI" w:hAnsi="Segoe UI" w:cs="Segoe UI"/>
+          <w:b/>
+          <w:sz w:val="24"/>
+          <w:szCs w:val="24"/>
+          <w:u w:val="single"/>
+        </w:rPr>
+      </w:pPr>
+      <w:r>
+        <w:rPr>
+          <w:rFonts w:ascii="Segoe UI" w:hAnsi="Segoe UI" w:cs="Segoe UI"/>
+          <w:b/>
+          <w:sz w:val="24"/>
+          <w:szCs w:val="24"/>
+          <w:u w:val="single"/>
+        </w:rPr>
+        <w:t>Bảng trách nhiệm yêu cầu hiệu quả:</w:t>
+      </w:r>
+    </w:p>
+    <w:tbl>
+      <w:tblPr>
+        <w:tblStyle w:val="TableGrid"/>
+        <w:tblW w:w="9990" w:type="dxa"/>
+        <w:tblInd w:w="-95" w:type="dxa"/>
+        <w:tblLook w:val="04A0" w:firstRow="1" w:lastRow="0" w:firstColumn="1" w:lastColumn="0" w:noHBand="0" w:noVBand="1"/>
+      </w:tblPr>
+      <w:tblGrid>
+        <w:gridCol w:w="720"/>
+        <w:gridCol w:w="1350"/>
+        <w:gridCol w:w="2700"/>
+        <w:gridCol w:w="3600"/>
+        <w:gridCol w:w="1620"/>
+      </w:tblGrid>
+      <w:tr>
+        <w:tc>
+          <w:tcPr>
+            <w:tcW w:w="720" w:type="dxa"/>
+          </w:tcPr>
+          <w:p>
+            <w:pPr>
+              <w:jc w:val="center"/>
+              <w:rPr>
+                <w:rFonts w:ascii="Segoe UI" w:hAnsi="Segoe UI" w:cs="Segoe UI"/>
+                <w:sz w:val="24"/>
+                <w:szCs w:val="24"/>
+              </w:rPr>
+            </w:pPr>
+            <w:r>
+              <w:rPr>
+                <w:rFonts w:ascii="Segoe UI" w:hAnsi="Segoe UI" w:cs="Segoe UI"/>
+                <w:sz w:val="24"/>
+                <w:szCs w:val="24"/>
+              </w:rPr>
+              <w:t>STT</w:t>
+            </w:r>
+          </w:p>
+        </w:tc>
+        <w:tc>
+          <w:tcPr>
+            <w:tcW w:w="1350" w:type="dxa"/>
+          </w:tcPr>
+          <w:p>
+            <w:pPr>
+              <w:jc w:val="center"/>
+              <w:rPr>
+                <w:rFonts w:ascii="Segoe UI" w:hAnsi="Segoe UI" w:cs="Segoe UI"/>
+                <w:sz w:val="24"/>
+                <w:szCs w:val="24"/>
+              </w:rPr>
+            </w:pPr>
+            <w:r>
+              <w:rPr>
+                <w:rFonts w:ascii="Segoe UI" w:hAnsi="Segoe UI" w:cs="Segoe UI"/>
+                <w:sz w:val="24"/>
+                <w:szCs w:val="24"/>
+              </w:rPr>
+              <w:t>Nghiệp vụ</w:t>
+            </w:r>
+          </w:p>
+        </w:tc>
+        <w:tc>
+          <w:tcPr>
+            <w:tcW w:w="2700" w:type="dxa"/>
+          </w:tcPr>
+          <w:p>
+            <w:pPr>
+              <w:jc w:val="center"/>
+              <w:rPr>
+                <w:rFonts w:ascii="Segoe UI" w:hAnsi="Segoe UI" w:cs="Segoe UI"/>
+                <w:sz w:val="24"/>
+                <w:szCs w:val="24"/>
+              </w:rPr>
+            </w:pPr>
+            <w:r>
+              <w:rPr>
+                <w:rFonts w:ascii="Segoe UI" w:hAnsi="Segoe UI" w:cs="Segoe UI"/>
+                <w:sz w:val="24"/>
+                <w:szCs w:val="24"/>
+              </w:rPr>
+              <w:t>Người dùng</w:t>
+            </w:r>
+          </w:p>
+        </w:tc>
+        <w:tc>
+          <w:tcPr>
+            <w:tcW w:w="3600" w:type="dxa"/>
+          </w:tcPr>
+          <w:p>
+            <w:pPr>
+              <w:jc w:val="center"/>
+              <w:rPr>
+                <w:rFonts w:ascii="Segoe UI" w:hAnsi="Segoe UI" w:cs="Segoe UI"/>
+                <w:sz w:val="24"/>
+                <w:szCs w:val="24"/>
+              </w:rPr>
+            </w:pPr>
+            <w:r>
+              <w:rPr>
+                <w:rFonts w:ascii="Segoe UI" w:hAnsi="Segoe UI" w:cs="Segoe UI"/>
+                <w:sz w:val="24"/>
+                <w:szCs w:val="24"/>
+              </w:rPr>
+              <w:t>Phần mềm</w:t>
+            </w:r>
+          </w:p>
+        </w:tc>
+        <w:tc>
+          <w:tcPr>
+            <w:tcW w:w="1620" w:type="dxa"/>
+          </w:tcPr>
+          <w:p>
+            <w:pPr>
+              <w:jc w:val="center"/>
+              <w:rPr>
+                <w:rFonts w:ascii="Segoe UI" w:hAnsi="Segoe UI" w:cs="Segoe UI"/>
+                <w:sz w:val="24"/>
+                <w:szCs w:val="24"/>
+              </w:rPr>
+            </w:pPr>
+            <w:r>
+              <w:rPr>
+                <w:rFonts w:ascii="Segoe UI" w:hAnsi="Segoe UI" w:cs="Segoe UI"/>
+                <w:sz w:val="24"/>
+                <w:szCs w:val="24"/>
+              </w:rPr>
+              <w:t>Tốc độ xử lý</w:t>
+            </w:r>
+          </w:p>
+        </w:tc>
+      </w:tr>
+      <w:tr>
+        <w:tc>
+          <w:tcPr>
+            <w:tcW w:w="720" w:type="dxa"/>
+          </w:tcPr>
+          <w:p>
+            <w:pPr>
+              <w:rPr>
+                <w:rFonts w:ascii="Segoe UI" w:hAnsi="Segoe UI" w:cs="Segoe UI"/>
+                <w:sz w:val="24"/>
+                <w:szCs w:val="24"/>
+              </w:rPr>
+            </w:pPr>
+            <w:r>
+              <w:rPr>
+                <w:rFonts w:ascii="Segoe UI" w:hAnsi="Segoe UI" w:cs="Segoe UI"/>
+                <w:sz w:val="24"/>
+                <w:szCs w:val="24"/>
+              </w:rPr>
+              <w:t>1</w:t>
+            </w:r>
+          </w:p>
+        </w:tc>
+        <w:tc>
+          <w:tcPr>
+            <w:tcW w:w="1350" w:type="dxa"/>
+          </w:tcPr>
+          <w:p>
+            <w:pPr>
+              <w:rPr>
+                <w:rFonts w:ascii="Segoe UI" w:hAnsi="Segoe UI" w:cs="Segoe UI"/>
+                <w:sz w:val="24"/>
+                <w:szCs w:val="24"/>
+              </w:rPr>
+            </w:pPr>
+            <w:r>
+              <w:rPr>
+                <w:rFonts w:ascii="Segoe UI" w:hAnsi="Segoe UI" w:cs="Segoe UI"/>
+                <w:sz w:val="24"/>
+                <w:szCs w:val="24"/>
+              </w:rPr>
+              <w:t>Thống kê Lương nhân viên</w:t>
+            </w:r>
+          </w:p>
+        </w:tc>
+        <w:tc>
+          <w:tcPr>
+            <w:tcW w:w="2700" w:type="dxa"/>
+          </w:tcPr>
+          <w:p>
+            <w:pPr>
+              <w:rPr>
+                <w:rFonts w:ascii="Segoe UI" w:hAnsi="Segoe UI" w:cs="Segoe UI"/>
+                <w:sz w:val="24"/>
+                <w:szCs w:val="24"/>
+              </w:rPr>
+            </w:pPr>
+            <w:r>
+              <w:rPr>
+                <w:rFonts w:ascii="Segoe UI" w:hAnsi="Segoe UI" w:cs="Segoe UI"/>
+                <w:sz w:val="24"/>
+                <w:szCs w:val="24"/>
+              </w:rPr>
+              <w:t>Nhập tháng cần thống kê</w:t>
+            </w:r>
+          </w:p>
+        </w:tc>
+        <w:tc>
+          <w:tcPr>
+            <w:tcW w:w="3600" w:type="dxa"/>
+          </w:tcPr>
+          <w:p>
+            <w:pPr>
+              <w:rPr>
+                <w:rFonts w:ascii="Segoe UI" w:hAnsi="Segoe UI" w:cs="Segoe UI"/>
+                <w:sz w:val="24"/>
+                <w:szCs w:val="24"/>
+              </w:rPr>
+            </w:pPr>
+            <w:r>
+              <w:rPr>
+                <w:rFonts w:ascii="Segoe UI" w:hAnsi="Segoe UI" w:cs="Segoe UI"/>
+                <w:sz w:val="24"/>
+                <w:szCs w:val="24"/>
+              </w:rPr>
+              <w:t>Hệ thống hiển thị Bảng thống kê lương nhân viên</w:t>
+            </w:r>
+          </w:p>
+        </w:tc>
+        <w:tc>
+          <w:tcPr>
+            <w:tcW w:w="1620" w:type="dxa"/>
+          </w:tcPr>
+          <w:p>
+            <w:pPr>
+              <w:jc w:val="center"/>
+              <w:rPr>
+                <w:rFonts w:ascii="Segoe UI" w:hAnsi="Segoe UI" w:cs="Segoe UI"/>
+                <w:sz w:val="24"/>
+                <w:szCs w:val="24"/>
+              </w:rPr>
+            </w:pPr>
+            <w:r>
+              <w:rPr>
+                <w:rFonts w:ascii="Segoe UI" w:hAnsi="Segoe UI" w:cs="Segoe UI"/>
+                <w:sz w:val="24"/>
+                <w:szCs w:val="24"/>
+              </w:rPr>
+              <w:t>2s</w:t>
+            </w:r>
+          </w:p>
+        </w:tc>
+      </w:tr>
+      <w:tr>
+        <w:trPr>
+          <w:trHeight w:val="818"/>
+        </w:trPr>
+        <w:tc>
+          <w:tcPr>
+            <w:tcW w:w="720" w:type="dxa"/>
+          </w:tcPr>
+          <w:p>
+            <w:pPr>
+              <w:rPr>
+                <w:rFonts w:ascii="Segoe UI" w:hAnsi="Segoe UI" w:cs="Segoe UI"/>
+                <w:sz w:val="24"/>
+                <w:szCs w:val="24"/>
+              </w:rPr>
+            </w:pPr>
+            <w:r>
+              <w:rPr>
+                <w:rFonts w:ascii="Segoe UI" w:hAnsi="Segoe UI" w:cs="Segoe UI"/>
+                <w:sz w:val="24"/>
+                <w:szCs w:val="24"/>
+              </w:rPr>
+              <w:t>2</w:t>
+            </w:r>
+          </w:p>
+        </w:tc>
+        <w:tc>
+          <w:tcPr>
+            <w:tcW w:w="1350" w:type="dxa"/>
+          </w:tcPr>
+          <w:p>
+            <w:pPr>
+              <w:rPr>
+                <w:rFonts w:ascii="Segoe UI" w:hAnsi="Segoe UI" w:cs="Segoe UI"/>
+                <w:sz w:val="24"/>
+                <w:szCs w:val="24"/>
+              </w:rPr>
+            </w:pPr>
+            <w:r>
+              <w:rPr>
+                <w:rFonts w:ascii="Segoe UI" w:hAnsi="Segoe UI" w:cs="Segoe UI"/>
+                <w:sz w:val="24"/>
+                <w:szCs w:val="24"/>
+              </w:rPr>
+              <w:t>Thống kê chi phí nhập NVL</w:t>
+            </w:r>
+          </w:p>
+        </w:tc>
+        <w:tc>
+          <w:tcPr>
+            <w:tcW w:w="2700" w:type="dxa"/>
+          </w:tcPr>
+          <w:p>
+            <w:pPr>
+              <w:rPr>
+                <w:rFonts w:ascii="Segoe UI" w:hAnsi="Segoe UI" w:cs="Segoe UI"/>
+                <w:sz w:val="24"/>
+                <w:szCs w:val="24"/>
+              </w:rPr>
+            </w:pPr>
+            <w:r>
+              <w:rPr>
+                <w:rFonts w:ascii="Segoe UI" w:hAnsi="Segoe UI" w:cs="Segoe UI"/>
+                <w:sz w:val="24"/>
+                <w:szCs w:val="24"/>
+              </w:rPr>
+              <w:t>Nhập tháng cần thống kê</w:t>
+            </w:r>
+          </w:p>
+        </w:tc>
+        <w:tc>
+          <w:tcPr>
+            <w:tcW w:w="3600" w:type="dxa"/>
+          </w:tcPr>
+          <w:p>
+            <w:pPr>
+              <w:rPr>
+                <w:rFonts w:ascii="Segoe UI" w:hAnsi="Segoe UI" w:cs="Segoe UI"/>
+                <w:sz w:val="24"/>
+                <w:szCs w:val="24"/>
+              </w:rPr>
+            </w:pPr>
+            <w:r>
+              <w:rPr>
+                <w:rFonts w:ascii="Segoe UI" w:hAnsi="Segoe UI" w:cs="Segoe UI"/>
+                <w:sz w:val="24"/>
+                <w:szCs w:val="24"/>
+              </w:rPr>
+              <w:t>Hệ thống hiển thị Bảng thống kê chi phí nhập NVL</w:t>
+            </w:r>
+          </w:p>
+        </w:tc>
+        <w:tc>
+          <w:tcPr>
+            <w:tcW w:w="1620" w:type="dxa"/>
+          </w:tcPr>
+          <w:p>
+            <w:pPr>
+              <w:jc w:val="center"/>
+              <w:rPr>
+                <w:rFonts w:ascii="Segoe UI" w:hAnsi="Segoe UI" w:cs="Segoe UI"/>
+                <w:sz w:val="24"/>
+                <w:szCs w:val="24"/>
+              </w:rPr>
+            </w:pPr>
+            <w:r>
+              <w:rPr>
+                <w:rFonts w:ascii="Segoe UI" w:hAnsi="Segoe UI" w:cs="Segoe UI"/>
+                <w:sz w:val="24"/>
+                <w:szCs w:val="24"/>
+              </w:rPr>
+              <w:t>2s</w:t>
+            </w:r>
+          </w:p>
+        </w:tc>
+      </w:tr>
+      <w:tr>
+        <w:tc>
+          <w:tcPr>
+            <w:tcW w:w="720" w:type="dxa"/>
+          </w:tcPr>
+          <w:p>
+            <w:pPr>
+              <w:rPr>
+                <w:rFonts w:ascii="Segoe UI" w:hAnsi="Segoe UI" w:cs="Segoe UI"/>
+                <w:sz w:val="24"/>
+                <w:szCs w:val="24"/>
+              </w:rPr>
+            </w:pPr>
+            <w:r>
+              <w:rPr>
+                <w:rFonts w:ascii="Segoe UI" w:hAnsi="Segoe UI" w:cs="Segoe UI"/>
+                <w:sz w:val="24"/>
+                <w:szCs w:val="24"/>
+              </w:rPr>
+              <w:t>3</w:t>
+            </w:r>
+          </w:p>
+        </w:tc>
+        <w:tc>
+          <w:tcPr>
+            <w:tcW w:w="1350" w:type="dxa"/>
+          </w:tcPr>
+          <w:p>
+            <w:pPr>
+              <w:rPr>
+                <w:rFonts w:ascii="Segoe UI" w:hAnsi="Segoe UI" w:cs="Segoe UI"/>
+                <w:sz w:val="24"/>
+                <w:szCs w:val="24"/>
+              </w:rPr>
+            </w:pPr>
+            <w:r>
+              <w:rPr>
+                <w:rFonts w:ascii="Segoe UI" w:hAnsi="Segoe UI" w:cs="Segoe UI"/>
+                <w:sz w:val="24"/>
+                <w:szCs w:val="24"/>
+              </w:rPr>
+              <w:t>Thống kê doanh thu</w:t>
+            </w:r>
+          </w:p>
+        </w:tc>
+        <w:tc>
+          <w:tcPr>
+            <w:tcW w:w="2700" w:type="dxa"/>
+          </w:tcPr>
+          <w:p>
+            <w:pPr>
+              <w:rPr>
+                <w:rFonts w:ascii="Segoe UI" w:hAnsi="Segoe UI" w:cs="Segoe UI"/>
+                <w:sz w:val="24"/>
+                <w:szCs w:val="24"/>
+              </w:rPr>
+            </w:pPr>
+            <w:r>
+              <w:rPr>
+                <w:rFonts w:ascii="Segoe UI" w:hAnsi="Segoe UI" w:cs="Segoe UI"/>
+                <w:sz w:val="24"/>
+                <w:szCs w:val="24"/>
+              </w:rPr>
+              <w:t>Nhập tháng cần thống kê</w:t>
+            </w:r>
+          </w:p>
+        </w:tc>
+        <w:tc>
+          <w:tcPr>
+            <w:tcW w:w="3600" w:type="dxa"/>
+          </w:tcPr>
+          <w:p>
+            <w:pPr>
+              <w:rPr>
+                <w:rFonts w:ascii="Segoe UI" w:hAnsi="Segoe UI" w:cs="Segoe UI"/>
+                <w:sz w:val="24"/>
+                <w:szCs w:val="24"/>
+              </w:rPr>
+            </w:pPr>
+            <w:r>
+              <w:rPr>
+                <w:rFonts w:ascii="Segoe UI" w:hAnsi="Segoe UI" w:cs="Segoe UI"/>
+                <w:sz w:val="24"/>
+                <w:szCs w:val="24"/>
+              </w:rPr>
+              <w:t xml:space="preserve">Hệ thống hiển thị Bảng thống kê doanh thu </w:t>
+            </w:r>
+          </w:p>
+        </w:tc>
+        <w:tc>
+          <w:tcPr>
+            <w:tcW w:w="1620" w:type="dxa"/>
+          </w:tcPr>
+          <w:p>
+            <w:pPr>
+              <w:jc w:val="center"/>
+              <w:rPr>
+                <w:rFonts w:ascii="Segoe UI" w:hAnsi="Segoe UI" w:cs="Segoe UI"/>
+                <w:sz w:val="24"/>
+                <w:szCs w:val="24"/>
+              </w:rPr>
+            </w:pPr>
+            <w:r>
+              <w:rPr>
+                <w:rFonts w:ascii="Segoe UI" w:hAnsi="Segoe UI" w:cs="Segoe UI"/>
+                <w:sz w:val="24"/>
+                <w:szCs w:val="24"/>
+              </w:rPr>
+              <w:t>2s</w:t>
+            </w:r>
+          </w:p>
+        </w:tc>
+      </w:tr>
+      <w:tr>
+        <w:tc>
+          <w:tcPr>
+            <w:tcW w:w="720" w:type="dxa"/>
+          </w:tcPr>
+          <w:p>
+            <w:pPr>
+              <w:rPr>
+                <w:rFonts w:ascii="Segoe UI" w:hAnsi="Segoe UI" w:cs="Segoe UI"/>
+                <w:sz w:val="24"/>
+                <w:szCs w:val="24"/>
+              </w:rPr>
+            </w:pPr>
+            <w:r>
+              <w:rPr>
+                <w:rFonts w:ascii="Segoe UI" w:hAnsi="Segoe UI" w:cs="Segoe UI"/>
+                <w:sz w:val="24"/>
+                <w:szCs w:val="24"/>
+              </w:rPr>
+              <w:t>4</w:t>
+            </w:r>
+          </w:p>
+        </w:tc>
+        <w:tc>
+          <w:tcPr>
+            <w:tcW w:w="1350" w:type="dxa"/>
+          </w:tcPr>
+          <w:p>
+            <w:pPr>
+              <w:rPr>
+                <w:rFonts w:ascii="Segoe UI" w:hAnsi="Segoe UI" w:cs="Segoe UI"/>
+                <w:sz w:val="24"/>
+                <w:szCs w:val="24"/>
+              </w:rPr>
+            </w:pPr>
+            <w:r>
+              <w:rPr>
+                <w:rFonts w:ascii="Segoe UI" w:hAnsi="Segoe UI" w:cs="Segoe UI"/>
+                <w:sz w:val="24"/>
+                <w:szCs w:val="24"/>
+              </w:rPr>
+              <w:t>Thống kê bán hàng</w:t>
+            </w:r>
+          </w:p>
+        </w:tc>
+        <w:tc>
+          <w:tcPr>
+            <w:tcW w:w="2700" w:type="dxa"/>
+          </w:tcPr>
+          <w:p>
+            <w:pPr>
+              <w:rPr>
+                <w:rFonts w:ascii="Segoe UI" w:hAnsi="Segoe UI" w:cs="Segoe UI"/>
+                <w:sz w:val="24"/>
+                <w:szCs w:val="24"/>
+              </w:rPr>
+            </w:pPr>
+            <w:r>
+              <w:rPr>
+                <w:rFonts w:ascii="Segoe UI" w:hAnsi="Segoe UI" w:cs="Segoe UI"/>
+                <w:sz w:val="24"/>
+                <w:szCs w:val="24"/>
+              </w:rPr>
+              <w:t>Nhập tháng cần thống kê</w:t>
+            </w:r>
+          </w:p>
+        </w:tc>
+        <w:tc>
+          <w:tcPr>
+            <w:tcW w:w="3600" w:type="dxa"/>
+          </w:tcPr>
+          <w:p>
+            <w:pPr>
+              <w:rPr>
+                <w:rFonts w:ascii="Segoe UI" w:hAnsi="Segoe UI" w:cs="Segoe UI"/>
+                <w:sz w:val="24"/>
+                <w:szCs w:val="24"/>
+              </w:rPr>
+            </w:pPr>
+            <w:r>
+              <w:rPr>
+                <w:rFonts w:ascii="Segoe UI" w:hAnsi="Segoe UI" w:cs="Segoe UI"/>
+                <w:sz w:val="24"/>
+                <w:szCs w:val="24"/>
+              </w:rPr>
+              <w:t>Hệ thống hiển thị Bảng thống kê bán hàng</w:t>
+            </w:r>
+          </w:p>
+        </w:tc>
+        <w:tc>
+          <w:tcPr>
+            <w:tcW w:w="1620" w:type="dxa"/>
+          </w:tcPr>
+          <w:p>
+            <w:pPr>
+              <w:jc w:val="center"/>
+              <w:rPr>
+                <w:rFonts w:ascii="Segoe UI" w:hAnsi="Segoe UI" w:cs="Segoe UI"/>
+                <w:sz w:val="24"/>
+                <w:szCs w:val="24"/>
+              </w:rPr>
+            </w:pPr>
+            <w:r>
+              <w:rPr>
+                <w:rFonts w:ascii="Segoe UI" w:hAnsi="Segoe UI" w:cs="Segoe UI"/>
+                <w:sz w:val="24"/>
+                <w:szCs w:val="24"/>
+              </w:rPr>
+              <w:t>2s</w:t>
+            </w:r>
+          </w:p>
+        </w:tc>
+      </w:tr>
+    </w:tbl>
+    <w:p>
+      <w:pPr>
+        <w:rPr>
+          <w:rFonts w:ascii="Times New Roman" w:eastAsia="Times New Roman" w:hAnsi="Times New Roman" w:cs="Times New Roman"/>
+          <w:b/>
+          <w:bCs/>
+          <w:u w:val="single"/>
+        </w:rPr>
+      </w:pPr>
     </w:p>
     <w:p>
       <w:pPr>
@@ -26797,7 +30876,7 @@
 </file>
 
 <file path=customXml/itemProps1.xml><?xml version="1.0" encoding="utf-8"?>
-<ds:datastoreItem xmlns:ds="http://schemas.openxmlformats.org/officeDocument/2006/customXml" ds:itemID="{1855F7D7-9568-4279-958A-FCF757CE0303}">
+<ds:datastoreItem xmlns:ds="http://schemas.openxmlformats.org/officeDocument/2006/customXml" ds:itemID="{00B485DC-CDF1-4B58-A9ED-E67F888625D0}">
   <ds:schemaRefs>
     <ds:schemaRef ds:uri="http://schemas.openxmlformats.org/officeDocument/2006/bibliography"/>
   </ds:schemaRefs>

</xml_diff>